<commit_message>
MAJ documentation / nouveau diagramme
</commit_message>
<xml_diff>
--- a/doc/DataCloner.docx
+++ b/doc/DataCloner.docx
@@ -104,7 +104,7 @@
         <w:rPr>
           <w:rtl w:val="0"/>
         </w:rPr>
-        <w:t xml:space="preserve">À toutes les entreprises possédant une base de données.</w:t>
+        <w:t xml:space="preserve">À toutes les entreprises effectuant du développement et possédant une base de données.</w:t>
       </w:r>
     </w:p>
     <w:p>
@@ -124,7 +124,7 @@
         <w:rPr>
           <w:rtl w:val="0"/>
         </w:rPr>
-        <w:t xml:space="preserve">Tous les développeurs, analystes et les gens du pilotage devant tester des cas en problème de production.</w:t>
+        <w:t xml:space="preserve">Pour tous les développeurs, analystes et les gens du pilotage devant tester des cas de production en problème.</w:t>
       </w:r>
     </w:p>
     <w:p>
@@ -144,7 +144,7 @@
         <w:rPr>
           <w:rtl w:val="0"/>
         </w:rPr>
-        <w:t xml:space="preserve">Pour les dévelppeurs voulant automatiser des domaines d’essais pour ainsi gagner ridiculement de temps.</w:t>
+        <w:t xml:space="preserve">Pour les développeurs voulant automatiser des domaines d’essais pour ainsi gagner ridiculement de temps.</w:t>
       </w:r>
     </w:p>
     <w:p>
@@ -222,6 +222,8 @@
           <w:rtl w:val="0"/>
         </w:rPr>
         <w:t xml:space="preserve">Support entre multi-serveurs source et destination.</w:t>
+        <w:br w:type="textWrapping"/>
+        <w:t xml:space="preserve">Pour les systèmes basés sur une multitude de base de données.</w:t>
       </w:r>
     </w:p>
     <w:p>
@@ -242,6 +244,8 @@
           <w:rtl w:val="0"/>
         </w:rPr>
         <w:t xml:space="preserve">Duplications entre bases de données.</w:t>
+        <w:br w:type="textWrapping"/>
+        <w:t xml:space="preserve">La copie peut s'effectuer dans la même bd ou une externe.</w:t>
       </w:r>
     </w:p>
     <w:p>
@@ -261,7 +265,20 @@
         <w:rPr>
           <w:rtl w:val="0"/>
         </w:rPr>
-        <w:t xml:space="preserve">Enregistrement dans un fichier.</w:t>
+        <w:t xml:space="preserve">Enregistrement/chargement dans/depuis un fichier.</w:t>
+      </w:r>
+    </w:p>
+    <w:p>
+      <w:pPr>
+        <w:widowControl w:val="0"/>
+        <w:contextualSpacing w:val="0"/>
+      </w:pPr>
+      <w:r>
+        <w:rPr>
+          <w:rtl w:val="0"/>
+        </w:rPr>
+        <w:tab/>
+        <w:t xml:space="preserve">Pour recharger les données lors d’essais.</w:t>
       </w:r>
     </w:p>
     <w:p>
@@ -281,7 +298,7 @@
         <w:rPr>
           <w:rtl w:val="0"/>
         </w:rPr>
-        <w:t xml:space="preserve">Chargement depuis un fichier.</w:t>
+        <w:t xml:space="preserve">Liaisons configurables entre tables et bases de données.</w:t>
       </w:r>
     </w:p>
     <w:p>
@@ -301,7 +318,7 @@
         <w:rPr>
           <w:rtl w:val="0"/>
         </w:rPr>
-        <w:t xml:space="preserve">Liaisons configurables entre tables et bases de données.</w:t>
+        <w:t xml:space="preserve">Chargement avec ou sans dérivées.</w:t>
       </w:r>
     </w:p>
     <w:p>
@@ -321,7 +338,7 @@
         <w:rPr>
           <w:rtl w:val="0"/>
         </w:rPr>
-        <w:t xml:space="preserve">Chargement avec ou sans dérivées.</w:t>
+        <w:t xml:space="preserve">Chargement d’une à plusieurs lignes depuis une à plusieurs tables de départ.</w:t>
       </w:r>
     </w:p>
     <w:p>
@@ -341,7 +358,7 @@
         <w:rPr>
           <w:rtl w:val="0"/>
         </w:rPr>
-        <w:t xml:space="preserve">Chargement d’une à plusieurs lignes depuis une à plusieurs tables de départ.</w:t>
+        <w:t xml:space="preserve">Utilisable en ligne de commande.</w:t>
       </w:r>
     </w:p>
     <w:p>
@@ -361,7 +378,7 @@
         <w:rPr>
           <w:rtl w:val="0"/>
         </w:rPr>
-        <w:t xml:space="preserve">Utilisable en ligne de commande.</w:t>
+        <w:t xml:space="preserve">Support de tables sources/destinations similaires (colonnes en plus ou moins).</w:t>
       </w:r>
     </w:p>
     <w:p>
@@ -381,60 +398,7 @@
         <w:rPr>
           <w:rtl w:val="0"/>
         </w:rPr>
-        <w:t xml:space="preserve">Support de tables sources/destinations similaires (colonnes en plus ou moins).</w:t>
-      </w:r>
-    </w:p>
-    <w:p>
-      <w:pPr>
-        <w:widowControl w:val="0"/>
-        <w:numPr>
-          <w:ilvl w:val="0"/>
-          <w:numId w:val="3"/>
-        </w:numPr>
-        <w:ind w:left="720" w:hanging="359"/>
-        <w:contextualSpacing w:val="1"/>
-        <w:rPr>
-          <w:u w:val="none"/>
-        </w:rPr>
-      </w:pPr>
-      <w:r>
-        <w:rPr>
-          <w:rtl w:val="0"/>
-        </w:rPr>
         <w:t xml:space="preserve">Brouillage des données sensibles.</w:t>
-      </w:r>
-    </w:p>
-    <w:p>
-      <w:pPr>
-        <w:widowControl w:val="0"/>
-        <w:contextualSpacing w:val="0"/>
-      </w:pPr>
-      <w:r>
-        <w:rPr>
-          <w:rtl w:val="0"/>
-        </w:rPr>
-      </w:r>
-    </w:p>
-    <w:p>
-      <w:pPr>
-        <w:widowControl w:val="0"/>
-        <w:contextualSpacing w:val="0"/>
-      </w:pPr>
-      <w:r>
-        <w:rPr>
-          <w:rtl w:val="0"/>
-        </w:rPr>
-      </w:r>
-    </w:p>
-    <w:p>
-      <w:pPr>
-        <w:widowControl w:val="0"/>
-        <w:contextualSpacing w:val="0"/>
-      </w:pPr>
-      <w:r>
-        <w:rPr>
-          <w:rtl w:val="0"/>
-        </w:rPr>
       </w:r>
     </w:p>
     <w:p>
@@ -568,7 +532,7 @@
         <w:rPr>
           <w:rtl w:val="0"/>
         </w:rPr>
-        <w:t xml:space="preserve">Chaque enregistrement effectué dans la base de données de destination est conservé dans un dictionnaire dont la clef est composé de “ServerId, Database, Schema, Table, PK_source“ et la valeur est la nouvelle PK. De cette façon, on élimie les doublons en vérifiant d’abors si la ligne a déjà été enregistrée et si oui, on utilise la PK du dictionnaire sinon, on crer la ligne. La création implique la récupération des dépendances.</w:t>
+        <w:t xml:space="preserve">Chaque enregistrement effectué dans la base de données de destination est conservé dans un dictionnaire dont la clef est composé de “ServerId, Database, Schema, Table, PK_source“ et la valeur est la nouvelle PK. De cette façon, on élimine les doublons en vérifiant d'abord si la ligne a déjà été enregistrée et si oui, on utilise la PK du dictionnaire sinon, on crée la ligne. La création implique la récupération des dépendances.</w:t>
       </w:r>
     </w:p>
     <w:p>
@@ -657,7 +621,7 @@
         <w:rPr>
           <w:rtl w:val="0"/>
         </w:rPr>
-        <w:t xml:space="preserve">esure de créer un enregistrement City dans une autre base de données, il faut aller chercher les dépendances, ou</w:t>
+        <w:t xml:space="preserve">esure de créer un enregistrement City dans une autre base de données, il faut aller chercher ses dépendances, ou</w:t>
       </w:r>
       <w:r>
         <w:rPr>
@@ -702,12 +666,12 @@
           <wp:inline distR="114300" distT="114300" distB="114300" distL="114300">
             <wp:extent cy="3733800" cx="3000375"/>
             <wp:effectExtent t="0" b="0" r="0" l="0"/>
-            <wp:docPr id="3" name="image01.png"/>
+            <wp:docPr id="3" name="image02.png"/>
             <a:graphic>
               <a:graphicData uri="http://schemas.openxmlformats.org/drawingml/2006/picture">
                 <pic:pic>
                   <pic:nvPicPr>
-                    <pic:cNvPr id="0" name="image01.png"/>
+                    <pic:cNvPr id="0" name="image02.png"/>
                     <pic:cNvPicPr preferRelativeResize="0"/>
                   </pic:nvPicPr>
                   <pic:blipFill>
@@ -784,12 +748,12 @@
           <wp:inline distR="114300" distT="114300" distB="114300" distL="114300">
             <wp:extent cy="4381500" cx="2857500"/>
             <wp:effectExtent t="0" b="0" r="0" l="0"/>
-            <wp:docPr id="2" name="image02.png"/>
+            <wp:docPr id="2" name="image04.png"/>
             <a:graphic>
               <a:graphicData uri="http://schemas.openxmlformats.org/drawingml/2006/picture">
                 <pic:pic>
                   <pic:nvPicPr>
-                    <pic:cNvPr id="0" name="image02.png"/>
+                    <pic:cNvPr id="0" name="image04.png"/>
                     <pic:cNvPicPr preferRelativeResize="0"/>
                   </pic:nvPicPr>
                   <pic:blipFill>
@@ -827,7 +791,18 @@
         <w:rPr>
           <w:rtl w:val="0"/>
         </w:rPr>
-        <w:t xml:space="preserve">Certaines tables contiennent des éléments unique et parfois utilisés par plus d’une table. Ces éléments ne doivent donc pas être dupliqués alors on en vérifie la présence avant d’aller plus loin. S’il existe, on utilise sa PK sinon on le crer. La création implique la récupération des dépendances. On peut spécifier les tables statique dans la configuration “</w:t>
+      </w:r>
+    </w:p>
+    <w:p>
+      <w:pPr>
+        <w:widowControl w:val="0"/>
+        <w:contextualSpacing w:val="0"/>
+      </w:pPr>
+      <w:r>
+        <w:rPr>
+          <w:rtl w:val="0"/>
+        </w:rPr>
+        <w:t xml:space="preserve">Certaines tables contiennent des éléments unique et parfois utilisés par plus d’une table. Ces éléments ne doivent donc pas être dupliqués alors on en vérifie la présence avant d’aller plus loin. S’il existe, on utilise sa PK sinon on le crée. La création implique la récupération des dépendances. On peut spécifier les tables statique dans la configuration “</w:t>
       </w:r>
       <w:r>
         <w:rPr>
@@ -877,12 +852,12 @@
           <wp:inline distR="114300" distT="114300" distB="114300" distL="114300">
             <wp:extent cy="2857500" cx="4572000"/>
             <wp:effectExtent t="0" b="0" r="0" l="0"/>
-            <wp:docPr id="5" name="image04.png"/>
+            <wp:docPr id="5" name="image03.png"/>
             <a:graphic>
               <a:graphicData uri="http://schemas.openxmlformats.org/drawingml/2006/picture">
                 <pic:pic>
                   <pic:nvPicPr>
-                    <pic:cNvPr id="0" name="image04.png"/>
+                    <pic:cNvPr id="0" name="image03.png"/>
                     <pic:cNvPicPr preferRelativeResize="0"/>
                   </pic:nvPicPr>
                   <pic:blipFill>
@@ -919,7 +894,7 @@
         <w:rPr>
           <w:rtl w:val="0"/>
         </w:rPr>
-        <w:t xml:space="preserve">Pour l’enregistrement d’une dérivée, il faut aller chercher ses dépendances de façon récursive. Pour chaque dépendance récupérée, il faut faire attention de ne pas sélectionner ses dérivées sous peine de ramenner la base de données au complet. S’il ont veut tout de même récupérer les tables dépendantes, on peut le faire en ajoutant les tables dans la configuration “</w:t>
+        <w:t xml:space="preserve">Pour l’enregistrement d’une dérivée, il faut aller chercher ses dépendances de façon récursive. Pour les dépendances récupérée, il faut faire attention de ne pas sélectionner ses dérivées sous peine de ramener la base de données au complet. S’il ont veut tout de même récupérer les tables dépendantes, on peut le faire en ajoutant les tables dans la configuration “</w:t>
       </w:r>
       <w:r>
         <w:rPr>
@@ -931,7 +906,7 @@
         <w:rPr>
           <w:rtl w:val="0"/>
         </w:rPr>
-        <w:t xml:space="preserve">”. Par exemple : On récupère House puis Person puis Country sans récupérer State et Car.</w:t>
+        <w:t xml:space="preserve">”. Dans l’exemple ci-haut, on récupère House puis Person puis Country sans récupérer State et Car.</w:t>
       </w:r>
     </w:p>
     <w:p>
@@ -967,12 +942,12 @@
           <wp:inline distR="114300" distT="114300" distB="114300" distL="114300">
             <wp:extent cy="2238375" cx="5248275"/>
             <wp:effectExtent t="0" b="0" r="0" l="0"/>
-            <wp:docPr id="4" name="image03.png"/>
+            <wp:docPr id="4" name="image01.png"/>
             <a:graphic>
               <a:graphicData uri="http://schemas.openxmlformats.org/drawingml/2006/picture">
                 <pic:pic>
                   <pic:nvPicPr>
-                    <pic:cNvPr id="0" name="image03.png"/>
+                    <pic:cNvPr id="0" name="image01.png"/>
                     <pic:cNvPicPr preferRelativeResize="0"/>
                   </pic:nvPicPr>
                   <pic:blipFill>
@@ -1009,7 +984,7 @@
         <w:rPr>
           <w:rtl w:val="0"/>
         </w:rPr>
-        <w:t xml:space="preserve">En temps normal, on ne récupère pas les dérivés des dépendances mais il y a exeption à la règle lorsque la table est le résultat d’une relation plusieurs à plusieurs. Celle-ci doit se retrouver dans la configuration “</w:t>
+        <w:t xml:space="preserve">En temps normal, on ne récupère pas les dérivés des dépendances mais il y a exception à la règle lorsque la table est le résultat d’une relation plusieurs à plusieurs. Celle-ci doit se retrouver dans la configuration “</w:t>
       </w:r>
       <w:r>
         <w:rPr>
@@ -1027,18 +1002,298 @@
     </w:p>
     <w:p>
       <w:pPr>
+        <w:contextualSpacing w:val="0"/>
+      </w:pPr>
+      <w:r>
+        <w:rPr>
+          <w:rtl w:val="0"/>
+        </w:rPr>
+      </w:r>
+    </w:p>
+    <w:p>
+      <w:pPr>
+        <w:pStyle w:val="Heading3"/>
+        <w:contextualSpacing w:val="0"/>
+      </w:pPr>
+      <w:bookmarkStart w:id="12" w:colFirst="0" w:name="h.wo6lc9g1dk1i" w:colLast="0"/>
+      <w:bookmarkEnd w:id="12"/>
+      <w:r>
+        <w:rPr>
+          <w:rtl w:val="0"/>
+        </w:rPr>
+        <w:t xml:space="preserve">Liaison configurable</w:t>
+      </w:r>
+    </w:p>
+    <w:p>
+      <w:pPr>
+        <w:contextualSpacing w:val="0"/>
+      </w:pPr>
+      <w:r>
+        <w:drawing>
+          <wp:inline distR="114300" distT="114300" distB="114300" distL="114300">
+            <wp:extent cy="3098800" cx="5943600"/>
+            <wp:effectExtent t="0" b="0" r="0" l="0"/>
+            <wp:docPr id="6" name="image05.png"/>
+            <a:graphic>
+              <a:graphicData uri="http://schemas.openxmlformats.org/drawingml/2006/picture">
+                <pic:pic>
+                  <pic:nvPicPr>
+                    <pic:cNvPr id="0" name="image05.png"/>
+                    <pic:cNvPicPr preferRelativeResize="0"/>
+                  </pic:nvPicPr>
+                  <pic:blipFill>
+                    <a:blip r:embed="rId10"/>
+                    <a:srcRect t="0" b="0" r="0" l="0"/>
+                    <a:stretch>
+                      <a:fillRect/>
+                    </a:stretch>
+                  </pic:blipFill>
+                  <pic:spPr>
+                    <a:xfrm>
+                      <a:ext cy="3098800" cx="5943600"/>
+                    </a:xfrm>
+                    <a:prstGeom prst="rect"/>
+                    <a:ln/>
+                  </pic:spPr>
+                </pic:pic>
+              </a:graphicData>
+            </a:graphic>
+          </wp:inline>
+        </w:drawing>
+      </w:r>
+      <w:r>
+        <w:rPr>
+          <w:rtl w:val="0"/>
+        </w:rPr>
+      </w:r>
+    </w:p>
+    <w:p>
+      <w:pPr>
+        <w:contextualSpacing w:val="0"/>
+      </w:pPr>
+      <w:r>
+        <w:rPr>
+          <w:rtl w:val="0"/>
+        </w:rPr>
+        <w:t xml:space="preserve">Lorsque plusieurs serveurs se répartissent les tâches, il faut une façon de les lier ensemble pour assurer l’intégrité référentiel. On peut le faire avec la configuration dans la section “</w:t>
+      </w:r>
+      <w:r>
+        <w:rPr>
+          <w:rtl w:val="0"/>
+        </w:rPr>
+        <w:t xml:space="preserve">extraForeignKeys</w:t>
+      </w:r>
+      <w:r>
+        <w:rPr>
+          <w:rtl w:val="0"/>
+        </w:rPr>
+        <w:t xml:space="preserve">” qui permet l’ajout, modification et suppression. Permet également de redresser un modèle de base de données qui n’aurait pas été correctement conçu. </w:t>
+      </w:r>
+    </w:p>
+    <w:p>
+      <w:pPr>
+        <w:contextualSpacing w:val="0"/>
+      </w:pPr>
+      <w:r>
+        <w:rPr>
+          <w:rtl w:val="0"/>
+        </w:rPr>
+      </w:r>
+    </w:p>
+    <w:p>
+      <w:pPr>
+        <w:contextualSpacing w:val="0"/>
+      </w:pPr>
+      <w:r>
+        <w:rPr>
+          <w:rtl w:val="0"/>
+        </w:rPr>
+      </w:r>
+    </w:p>
+    <w:p>
+      <w:pPr>
+        <w:contextualSpacing w:val="0"/>
+      </w:pPr>
+      <w:r>
+        <w:rPr>
+          <w:rtl w:val="0"/>
+        </w:rPr>
+      </w:r>
+    </w:p>
+    <w:p>
+      <w:pPr>
+        <w:contextualSpacing w:val="0"/>
+      </w:pPr>
+      <w:r>
+        <w:rPr>
+          <w:rtl w:val="0"/>
+        </w:rPr>
+      </w:r>
+    </w:p>
+    <w:p>
+      <w:pPr>
+        <w:contextualSpacing w:val="0"/>
+      </w:pPr>
+      <w:r>
+        <w:rPr>
+          <w:rtl w:val="0"/>
+        </w:rPr>
+      </w:r>
+    </w:p>
+    <w:p>
+      <w:pPr>
+        <w:contextualSpacing w:val="0"/>
+      </w:pPr>
+      <w:r>
+        <w:rPr>
+          <w:rtl w:val="0"/>
+        </w:rPr>
+      </w:r>
+    </w:p>
+    <w:p>
+      <w:pPr>
+        <w:contextualSpacing w:val="0"/>
+      </w:pPr>
+      <w:r>
+        <w:rPr>
+          <w:rtl w:val="0"/>
+        </w:rPr>
+      </w:r>
+    </w:p>
+    <w:p>
+      <w:pPr>
+        <w:contextualSpacing w:val="0"/>
+      </w:pPr>
+      <w:r>
+        <w:rPr>
+          <w:rtl w:val="0"/>
+        </w:rPr>
+      </w:r>
+    </w:p>
+    <w:p>
+      <w:pPr>
+        <w:contextualSpacing w:val="0"/>
+      </w:pPr>
+      <w:r>
+        <w:rPr>
+          <w:rtl w:val="0"/>
+        </w:rPr>
+      </w:r>
+    </w:p>
+    <w:p>
+      <w:pPr>
+        <w:contextualSpacing w:val="0"/>
+      </w:pPr>
+      <w:r>
+        <w:rPr>
+          <w:rtl w:val="0"/>
+        </w:rPr>
+      </w:r>
+    </w:p>
+    <w:p>
+      <w:pPr>
+        <w:contextualSpacing w:val="0"/>
+      </w:pPr>
+      <w:r>
+        <w:rPr>
+          <w:rtl w:val="0"/>
+        </w:rPr>
+      </w:r>
+    </w:p>
+    <w:p>
+      <w:pPr>
+        <w:contextualSpacing w:val="0"/>
+      </w:pPr>
+      <w:r>
+        <w:rPr>
+          <w:rtl w:val="0"/>
+        </w:rPr>
+      </w:r>
+    </w:p>
+    <w:p>
+      <w:pPr>
+        <w:contextualSpacing w:val="0"/>
+      </w:pPr>
+      <w:r>
+        <w:rPr>
+          <w:rtl w:val="0"/>
+        </w:rPr>
+      </w:r>
+    </w:p>
+    <w:p>
+      <w:pPr>
+        <w:contextualSpacing w:val="0"/>
+      </w:pPr>
+      <w:r>
+        <w:rPr>
+          <w:rtl w:val="0"/>
+        </w:rPr>
+      </w:r>
+    </w:p>
+    <w:p>
+      <w:pPr>
+        <w:contextualSpacing w:val="0"/>
+      </w:pPr>
+      <w:r>
+        <w:rPr>
+          <w:rtl w:val="0"/>
+        </w:rPr>
+      </w:r>
+    </w:p>
+    <w:p>
+      <w:pPr>
+        <w:contextualSpacing w:val="0"/>
+      </w:pPr>
+      <w:r>
+        <w:rPr>
+          <w:rtl w:val="0"/>
+        </w:rPr>
+      </w:r>
+    </w:p>
+    <w:p>
+      <w:pPr>
+        <w:contextualSpacing w:val="0"/>
+      </w:pPr>
+      <w:r>
+        <w:rPr>
+          <w:rtl w:val="0"/>
+        </w:rPr>
+      </w:r>
+    </w:p>
+    <w:p>
+      <w:pPr>
+        <w:contextualSpacing w:val="0"/>
+      </w:pPr>
+      <w:r>
+        <w:rPr>
+          <w:rtl w:val="0"/>
+        </w:rPr>
+      </w:r>
+    </w:p>
+    <w:p>
+      <w:pPr>
+        <w:contextualSpacing w:val="0"/>
+      </w:pPr>
+      <w:r>
+        <w:rPr>
+          <w:rtl w:val="0"/>
+        </w:rPr>
+      </w:r>
+    </w:p>
+    <w:p>
+      <w:pPr>
         <w:pStyle w:val="Heading1"/>
         <w:widowControl w:val="0"/>
         <w:spacing w:lineRule="auto" w:after="80" w:before="360"/>
         <w:contextualSpacing w:val="0"/>
       </w:pPr>
-      <w:bookmarkStart w:id="12" w:colFirst="0" w:name="h.lbp4g646dt2g" w:colLast="0"/>
-      <w:bookmarkEnd w:id="12"/>
-      <w:r>
-        <w:rPr>
-          <w:rtl w:val="0"/>
-        </w:rPr>
-        <w:t xml:space="preserve">Prérequis</w:t>
+      <w:bookmarkStart w:id="13" w:colFirst="0" w:name="h.lbp4g646dt2g" w:colLast="0"/>
+      <w:bookmarkEnd w:id="13"/>
+      <w:r>
+        <w:rPr>
+          <w:rtl w:val="0"/>
+        </w:rPr>
+        <w:t xml:space="preserve">Pré-requis</w:t>
       </w:r>
     </w:p>
     <w:p>
@@ -1046,8 +1301,8 @@
         <w:pStyle w:val="Heading3"/>
         <w:contextualSpacing w:val="0"/>
       </w:pPr>
-      <w:bookmarkStart w:id="13" w:colFirst="0" w:name="h.y16m7sx45ouv" w:colLast="0"/>
-      <w:bookmarkEnd w:id="13"/>
+      <w:bookmarkStart w:id="14" w:colFirst="0" w:name="h.y16m7sx45ouv" w:colLast="0"/>
+      <w:bookmarkEnd w:id="14"/>
       <w:r>
         <w:rPr>
           <w:rtl w:val="0"/>
@@ -1281,8 +1536,8 @@
         <w:widowControl w:val="0"/>
         <w:contextualSpacing w:val="0"/>
       </w:pPr>
-      <w:bookmarkStart w:id="14" w:colFirst="0" w:name="h.ef1jjxvktr14" w:colLast="0"/>
-      <w:bookmarkEnd w:id="14"/>
+      <w:bookmarkStart w:id="15" w:colFirst="0" w:name="h.ef1jjxvktr14" w:colLast="0"/>
+      <w:bookmarkEnd w:id="15"/>
       <w:r>
         <w:rPr>
           <w:rtl w:val="0"/>
@@ -1889,7 +2144,7 @@
         <w:rPr>
           <w:rtl w:val="0"/>
         </w:rPr>
-        <w:t xml:space="preserve">” représentant les tables qui sont le réssultat des relations plusieurs à plusieurs. Ce sont des tables dérivées qui doivent être traitées comme des dépendences.</w:t>
+        <w:t xml:space="preserve">” représentant les tables qui sont le résultat des relations plusieurs à plusieurs. Ce sont des tables dérivées qui doivent être traitées comme des dépendances.</w:t>
         <w:br w:type="textWrapping"/>
         <w:t xml:space="preserve">Ex:</w:t>
       </w:r>
@@ -3344,7 +3599,6 @@
         <w:rPr>
           <w:rtl w:val="0"/>
         </w:rPr>
-        <w:br w:type="textWrapping"/>
       </w:r>
     </w:p>
     <w:p>
@@ -3356,21 +3610,39 @@
         </w:numPr>
         <w:ind w:left="720" w:hanging="359"/>
         <w:contextualSpacing w:val="1"/>
-        <w:rPr>
-          <w:color w:val="1155cc"/>
-        </w:rPr>
-      </w:pPr>
-      <w:r>
-        <w:rPr>
-          <w:color w:val="1155cc"/>
+        <w:rPr/>
+      </w:pPr>
+      <w:r>
+        <w:rPr>
           <w:rtl w:val="0"/>
         </w:rPr>
         <w:t xml:space="preserve">Création d’une classe “extraForeignKeys” représentant des relations supplémentaires entre les tables sous la forme “(tableIdentifier / ColumnName) - (tableIdentifier / ColumnName),  Mode=’Add | Modify | Remove’ ”  : </w:t>
         <w:br w:type="textWrapping"/>
         <w:t xml:space="preserve">Ex : </w:t>
+      </w:r>
+      <w:r>
+        <w:rPr>
+          <w:rFonts w:cs="Consolas" w:hAnsi="Consolas" w:eastAsia="Consolas" w:ascii="Consolas"/>
+          <w:color w:val="000000"/>
+          <w:sz w:val="18"/>
+          <w:rtl w:val="0"/>
+        </w:rPr>
         <w:br w:type="textWrapping"/>
+      </w:r>
+      <w:r>
+        <w:rPr>
+          <w:rFonts w:cs="Consolas" w:hAnsi="Consolas" w:eastAsia="Consolas" w:ascii="Consolas"/>
+          <w:color w:val="000088"/>
+          <w:sz w:val="18"/>
+          <w:rtl w:val="0"/>
+        </w:rPr>
         <w:t xml:space="preserve">&lt;extraForeignKeys&gt;</w:t>
       </w:r>
+      <w:r>
+        <w:rPr>
+          <w:rtl w:val="0"/>
+        </w:rPr>
+      </w:r>
     </w:p>
     <w:p>
       <w:pPr>
@@ -3380,10 +3652,62 @@
       </w:pPr>
       <w:r>
         <w:rPr>
-          <w:color w:val="1155cc"/>
-          <w:rtl w:val="0"/>
-        </w:rPr>
-        <w:t xml:space="preserve">    &lt;Server Id="1"&gt;</w:t>
+          <w:rFonts w:cs="Consolas" w:hAnsi="Consolas" w:eastAsia="Consolas" w:ascii="Consolas"/>
+          <w:color w:val="000000"/>
+          <w:sz w:val="18"/>
+          <w:rtl w:val="0"/>
+        </w:rPr>
+        <w:t xml:space="preserve">    </w:t>
+      </w:r>
+      <w:r>
+        <w:rPr>
+          <w:rFonts w:cs="Consolas" w:hAnsi="Consolas" w:eastAsia="Consolas" w:ascii="Consolas"/>
+          <w:color w:val="000088"/>
+          <w:sz w:val="18"/>
+          <w:rtl w:val="0"/>
+        </w:rPr>
+        <w:t xml:space="preserve">&lt;Server</w:t>
+      </w:r>
+      <w:r>
+        <w:rPr>
+          <w:rFonts w:cs="Consolas" w:hAnsi="Consolas" w:eastAsia="Consolas" w:ascii="Consolas"/>
+          <w:color w:val="000000"/>
+          <w:sz w:val="18"/>
+          <w:rtl w:val="0"/>
+        </w:rPr>
+        <w:t xml:space="preserve"> </w:t>
+      </w:r>
+      <w:r>
+        <w:rPr>
+          <w:rFonts w:cs="Consolas" w:hAnsi="Consolas" w:eastAsia="Consolas" w:ascii="Consolas"/>
+          <w:color w:val="660066"/>
+          <w:sz w:val="18"/>
+          <w:rtl w:val="0"/>
+        </w:rPr>
+        <w:t xml:space="preserve">Id</w:t>
+      </w:r>
+      <w:r>
+        <w:rPr>
+          <w:rFonts w:cs="Consolas" w:hAnsi="Consolas" w:eastAsia="Consolas" w:ascii="Consolas"/>
+          <w:color w:val="666600"/>
+          <w:sz w:val="18"/>
+          <w:rtl w:val="0"/>
+        </w:rPr>
+        <w:t xml:space="preserve">=</w:t>
+      </w:r>
+      <w:r>
+        <w:rPr>
+          <w:rFonts w:cs="Consolas" w:hAnsi="Consolas" w:eastAsia="Consolas" w:ascii="Consolas"/>
+          <w:color w:val="008800"/>
+          <w:sz w:val="18"/>
+          <w:rtl w:val="0"/>
+        </w:rPr>
+        <w:t xml:space="preserve">"1"&gt;</w:t>
+      </w:r>
+      <w:r>
+        <w:rPr>
+          <w:rtl w:val="0"/>
+        </w:rPr>
       </w:r>
     </w:p>
     <w:p>
@@ -3394,10 +3718,62 @@
       </w:pPr>
       <w:r>
         <w:rPr>
-          <w:color w:val="1155cc"/>
-          <w:rtl w:val="0"/>
-        </w:rPr>
-        <w:t xml:space="preserve">        &lt;Database Name="db"&gt;</w:t>
+          <w:rFonts w:cs="Consolas" w:hAnsi="Consolas" w:eastAsia="Consolas" w:ascii="Consolas"/>
+          <w:color w:val="000000"/>
+          <w:sz w:val="18"/>
+          <w:rtl w:val="0"/>
+        </w:rPr>
+        <w:t xml:space="preserve">        </w:t>
+      </w:r>
+      <w:r>
+        <w:rPr>
+          <w:rFonts w:cs="Consolas" w:hAnsi="Consolas" w:eastAsia="Consolas" w:ascii="Consolas"/>
+          <w:color w:val="000088"/>
+          <w:sz w:val="18"/>
+          <w:rtl w:val="0"/>
+        </w:rPr>
+        <w:t xml:space="preserve">&lt;Database</w:t>
+      </w:r>
+      <w:r>
+        <w:rPr>
+          <w:rFonts w:cs="Consolas" w:hAnsi="Consolas" w:eastAsia="Consolas" w:ascii="Consolas"/>
+          <w:color w:val="000000"/>
+          <w:sz w:val="18"/>
+          <w:rtl w:val="0"/>
+        </w:rPr>
+        <w:t xml:space="preserve"> </w:t>
+      </w:r>
+      <w:r>
+        <w:rPr>
+          <w:rFonts w:cs="Consolas" w:hAnsi="Consolas" w:eastAsia="Consolas" w:ascii="Consolas"/>
+          <w:color w:val="660066"/>
+          <w:sz w:val="18"/>
+          <w:rtl w:val="0"/>
+        </w:rPr>
+        <w:t xml:space="preserve">Name</w:t>
+      </w:r>
+      <w:r>
+        <w:rPr>
+          <w:rFonts w:cs="Consolas" w:hAnsi="Consolas" w:eastAsia="Consolas" w:ascii="Consolas"/>
+          <w:color w:val="666600"/>
+          <w:sz w:val="18"/>
+          <w:rtl w:val="0"/>
+        </w:rPr>
+        <w:t xml:space="preserve">=</w:t>
+      </w:r>
+      <w:r>
+        <w:rPr>
+          <w:rFonts w:cs="Consolas" w:hAnsi="Consolas" w:eastAsia="Consolas" w:ascii="Consolas"/>
+          <w:color w:val="008800"/>
+          <w:sz w:val="18"/>
+          <w:rtl w:val="0"/>
+        </w:rPr>
+        <w:t xml:space="preserve">"db"&gt;</w:t>
+      </w:r>
+      <w:r>
+        <w:rPr>
+          <w:rtl w:val="0"/>
+        </w:rPr>
       </w:r>
     </w:p>
     <w:p>
@@ -3408,10 +3784,62 @@
       </w:pPr>
       <w:r>
         <w:rPr>
-          <w:color w:val="1155cc"/>
-          <w:rtl w:val="0"/>
-        </w:rPr>
-        <w:t xml:space="preserve">            &lt;Schema Name="dbo"&gt;</w:t>
+          <w:rFonts w:cs="Consolas" w:hAnsi="Consolas" w:eastAsia="Consolas" w:ascii="Consolas"/>
+          <w:color w:val="000000"/>
+          <w:sz w:val="18"/>
+          <w:rtl w:val="0"/>
+        </w:rPr>
+        <w:t xml:space="preserve">            </w:t>
+      </w:r>
+      <w:r>
+        <w:rPr>
+          <w:rFonts w:cs="Consolas" w:hAnsi="Consolas" w:eastAsia="Consolas" w:ascii="Consolas"/>
+          <w:color w:val="000088"/>
+          <w:sz w:val="18"/>
+          <w:rtl w:val="0"/>
+        </w:rPr>
+        <w:t xml:space="preserve">&lt;Schema</w:t>
+      </w:r>
+      <w:r>
+        <w:rPr>
+          <w:rFonts w:cs="Consolas" w:hAnsi="Consolas" w:eastAsia="Consolas" w:ascii="Consolas"/>
+          <w:color w:val="000000"/>
+          <w:sz w:val="18"/>
+          <w:rtl w:val="0"/>
+        </w:rPr>
+        <w:t xml:space="preserve"> </w:t>
+      </w:r>
+      <w:r>
+        <w:rPr>
+          <w:rFonts w:cs="Consolas" w:hAnsi="Consolas" w:eastAsia="Consolas" w:ascii="Consolas"/>
+          <w:color w:val="660066"/>
+          <w:sz w:val="18"/>
+          <w:rtl w:val="0"/>
+        </w:rPr>
+        <w:t xml:space="preserve">Name</w:t>
+      </w:r>
+      <w:r>
+        <w:rPr>
+          <w:rFonts w:cs="Consolas" w:hAnsi="Consolas" w:eastAsia="Consolas" w:ascii="Consolas"/>
+          <w:color w:val="666600"/>
+          <w:sz w:val="18"/>
+          <w:rtl w:val="0"/>
+        </w:rPr>
+        <w:t xml:space="preserve">=</w:t>
+      </w:r>
+      <w:r>
+        <w:rPr>
+          <w:rFonts w:cs="Consolas" w:hAnsi="Consolas" w:eastAsia="Consolas" w:ascii="Consolas"/>
+          <w:color w:val="008800"/>
+          <w:sz w:val="18"/>
+          <w:rtl w:val="0"/>
+        </w:rPr>
+        <w:t xml:space="preserve">"dbo"&gt;</w:t>
+      </w:r>
+      <w:r>
+        <w:rPr>
+          <w:rtl w:val="0"/>
+        </w:rPr>
       </w:r>
     </w:p>
     <w:p>
@@ -3422,10 +3850,62 @@
       </w:pPr>
       <w:r>
         <w:rPr>
-          <w:color w:val="1155cc"/>
-          <w:rtl w:val="0"/>
-        </w:rPr>
-        <w:t xml:space="preserve">                &lt;Table Name="personne"&gt;</w:t>
+          <w:rFonts w:cs="Consolas" w:hAnsi="Consolas" w:eastAsia="Consolas" w:ascii="Consolas"/>
+          <w:color w:val="000000"/>
+          <w:sz w:val="18"/>
+          <w:rtl w:val="0"/>
+        </w:rPr>
+        <w:t xml:space="preserve">                </w:t>
+      </w:r>
+      <w:r>
+        <w:rPr>
+          <w:rFonts w:cs="Consolas" w:hAnsi="Consolas" w:eastAsia="Consolas" w:ascii="Consolas"/>
+          <w:color w:val="000088"/>
+          <w:sz w:val="18"/>
+          <w:rtl w:val="0"/>
+        </w:rPr>
+        <w:t xml:space="preserve">&lt;Table</w:t>
+      </w:r>
+      <w:r>
+        <w:rPr>
+          <w:rFonts w:cs="Consolas" w:hAnsi="Consolas" w:eastAsia="Consolas" w:ascii="Consolas"/>
+          <w:color w:val="000000"/>
+          <w:sz w:val="18"/>
+          <w:rtl w:val="0"/>
+        </w:rPr>
+        <w:t xml:space="preserve"> </w:t>
+      </w:r>
+      <w:r>
+        <w:rPr>
+          <w:rFonts w:cs="Consolas" w:hAnsi="Consolas" w:eastAsia="Consolas" w:ascii="Consolas"/>
+          <w:color w:val="660066"/>
+          <w:sz w:val="18"/>
+          <w:rtl w:val="0"/>
+        </w:rPr>
+        <w:t xml:space="preserve">Name</w:t>
+      </w:r>
+      <w:r>
+        <w:rPr>
+          <w:rFonts w:cs="Consolas" w:hAnsi="Consolas" w:eastAsia="Consolas" w:ascii="Consolas"/>
+          <w:color w:val="666600"/>
+          <w:sz w:val="18"/>
+          <w:rtl w:val="0"/>
+        </w:rPr>
+        <w:t xml:space="preserve">=</w:t>
+      </w:r>
+      <w:r>
+        <w:rPr>
+          <w:rFonts w:cs="Consolas" w:hAnsi="Consolas" w:eastAsia="Consolas" w:ascii="Consolas"/>
+          <w:color w:val="008800"/>
+          <w:sz w:val="18"/>
+          <w:rtl w:val="0"/>
+        </w:rPr>
+        <w:t xml:space="preserve">"personne"&gt;</w:t>
+      </w:r>
+      <w:r>
+        <w:rPr>
+          <w:rtl w:val="0"/>
+        </w:rPr>
       </w:r>
     </w:p>
     <w:p>
@@ -3436,10 +3916,278 @@
       </w:pPr>
       <w:r>
         <w:rPr>
-          <w:color w:val="1155cc"/>
-          <w:rtl w:val="0"/>
-        </w:rPr>
-        <w:t xml:space="preserve">                    &lt;fk Name="" Mode="Add" serverIdDest="1" databaseDest="db" schemaDest="dbo" TableDest="personne" Active="True"&gt;</w:t>
+          <w:rFonts w:cs="Consolas" w:hAnsi="Consolas" w:eastAsia="Consolas" w:ascii="Consolas"/>
+          <w:color w:val="000000"/>
+          <w:sz w:val="18"/>
+          <w:rtl w:val="0"/>
+        </w:rPr>
+        <w:t xml:space="preserve">                    </w:t>
+      </w:r>
+      <w:r>
+        <w:rPr>
+          <w:rFonts w:cs="Consolas" w:hAnsi="Consolas" w:eastAsia="Consolas" w:ascii="Consolas"/>
+          <w:color w:val="000088"/>
+          <w:sz w:val="18"/>
+          <w:rtl w:val="0"/>
+        </w:rPr>
+        <w:t xml:space="preserve">&lt;fk</w:t>
+      </w:r>
+      <w:r>
+        <w:rPr>
+          <w:rFonts w:cs="Consolas" w:hAnsi="Consolas" w:eastAsia="Consolas" w:ascii="Consolas"/>
+          <w:color w:val="000000"/>
+          <w:sz w:val="18"/>
+          <w:rtl w:val="0"/>
+        </w:rPr>
+        <w:t xml:space="preserve"> </w:t>
+      </w:r>
+      <w:r>
+        <w:rPr>
+          <w:rFonts w:cs="Consolas" w:hAnsi="Consolas" w:eastAsia="Consolas" w:ascii="Consolas"/>
+          <w:color w:val="660066"/>
+          <w:sz w:val="18"/>
+          <w:rtl w:val="0"/>
+        </w:rPr>
+        <w:t xml:space="preserve">Name</w:t>
+      </w:r>
+      <w:r>
+        <w:rPr>
+          <w:rFonts w:cs="Consolas" w:hAnsi="Consolas" w:eastAsia="Consolas" w:ascii="Consolas"/>
+          <w:color w:val="666600"/>
+          <w:sz w:val="18"/>
+          <w:rtl w:val="0"/>
+        </w:rPr>
+        <w:t xml:space="preserve">=</w:t>
+      </w:r>
+      <w:r>
+        <w:rPr>
+          <w:rFonts w:cs="Consolas" w:hAnsi="Consolas" w:eastAsia="Consolas" w:ascii="Consolas"/>
+          <w:color w:val="008800"/>
+          <w:sz w:val="18"/>
+          <w:rtl w:val="0"/>
+        </w:rPr>
+        <w:t xml:space="preserve">""</w:t>
+      </w:r>
+      <w:r>
+        <w:rPr>
+          <w:rFonts w:cs="Consolas" w:hAnsi="Consolas" w:eastAsia="Consolas" w:ascii="Consolas"/>
+          <w:color w:val="000000"/>
+          <w:sz w:val="18"/>
+          <w:rtl w:val="0"/>
+        </w:rPr>
+        <w:t xml:space="preserve"> </w:t>
+      </w:r>
+      <w:r>
+        <w:rPr>
+          <w:rFonts w:cs="Consolas" w:hAnsi="Consolas" w:eastAsia="Consolas" w:ascii="Consolas"/>
+          <w:color w:val="660066"/>
+          <w:sz w:val="18"/>
+          <w:rtl w:val="0"/>
+        </w:rPr>
+        <w:t xml:space="preserve">Mode</w:t>
+      </w:r>
+      <w:r>
+        <w:rPr>
+          <w:rFonts w:cs="Consolas" w:hAnsi="Consolas" w:eastAsia="Consolas" w:ascii="Consolas"/>
+          <w:color w:val="666600"/>
+          <w:sz w:val="18"/>
+          <w:rtl w:val="0"/>
+        </w:rPr>
+        <w:t xml:space="preserve">=</w:t>
+      </w:r>
+      <w:r>
+        <w:rPr>
+          <w:rFonts w:cs="Consolas" w:hAnsi="Consolas" w:eastAsia="Consolas" w:ascii="Consolas"/>
+          <w:color w:val="008800"/>
+          <w:sz w:val="18"/>
+          <w:rtl w:val="0"/>
+        </w:rPr>
+        <w:t xml:space="preserve">"Add"</w:t>
+      </w:r>
+      <w:r>
+        <w:rPr>
+          <w:rFonts w:cs="Consolas" w:hAnsi="Consolas" w:eastAsia="Consolas" w:ascii="Consolas"/>
+          <w:color w:val="000000"/>
+          <w:sz w:val="18"/>
+          <w:rtl w:val="0"/>
+        </w:rPr>
+        <w:t xml:space="preserve"> </w:t>
+      </w:r>
+      <w:r>
+        <w:rPr>
+          <w:rFonts w:cs="Consolas" w:hAnsi="Consolas" w:eastAsia="Consolas" w:ascii="Consolas"/>
+          <w:color w:val="660066"/>
+          <w:sz w:val="18"/>
+          <w:rtl w:val="0"/>
+        </w:rPr>
+        <w:t xml:space="preserve">serverIdDest</w:t>
+      </w:r>
+      <w:r>
+        <w:rPr>
+          <w:rFonts w:cs="Consolas" w:hAnsi="Consolas" w:eastAsia="Consolas" w:ascii="Consolas"/>
+          <w:color w:val="666600"/>
+          <w:sz w:val="18"/>
+          <w:rtl w:val="0"/>
+        </w:rPr>
+        <w:t xml:space="preserve">=</w:t>
+      </w:r>
+      <w:r>
+        <w:rPr>
+          <w:rFonts w:cs="Consolas" w:hAnsi="Consolas" w:eastAsia="Consolas" w:ascii="Consolas"/>
+          <w:color w:val="008800"/>
+          <w:sz w:val="18"/>
+          <w:rtl w:val="0"/>
+        </w:rPr>
+        <w:t xml:space="preserve">"1"</w:t>
+      </w:r>
+      <w:r>
+        <w:rPr>
+          <w:rFonts w:cs="Consolas" w:hAnsi="Consolas" w:eastAsia="Consolas" w:ascii="Consolas"/>
+          <w:color w:val="000000"/>
+          <w:sz w:val="18"/>
+          <w:rtl w:val="0"/>
+        </w:rPr>
+        <w:t xml:space="preserve"> </w:t>
+      </w:r>
+      <w:r>
+        <w:rPr>
+          <w:rFonts w:cs="Consolas" w:hAnsi="Consolas" w:eastAsia="Consolas" w:ascii="Consolas"/>
+          <w:color w:val="660066"/>
+          <w:sz w:val="18"/>
+          <w:rtl w:val="0"/>
+        </w:rPr>
+        <w:t xml:space="preserve">databaseDest</w:t>
+      </w:r>
+      <w:r>
+        <w:rPr>
+          <w:rFonts w:cs="Consolas" w:hAnsi="Consolas" w:eastAsia="Consolas" w:ascii="Consolas"/>
+          <w:color w:val="666600"/>
+          <w:sz w:val="18"/>
+          <w:rtl w:val="0"/>
+        </w:rPr>
+        <w:t xml:space="preserve">=</w:t>
+      </w:r>
+      <w:r>
+        <w:rPr>
+          <w:rFonts w:cs="Consolas" w:hAnsi="Consolas" w:eastAsia="Consolas" w:ascii="Consolas"/>
+          <w:color w:val="008800"/>
+          <w:sz w:val="18"/>
+          <w:rtl w:val="0"/>
+        </w:rPr>
+        <w:t xml:space="preserve">"db"</w:t>
+      </w:r>
+      <w:r>
+        <w:rPr>
+          <w:rFonts w:cs="Consolas" w:hAnsi="Consolas" w:eastAsia="Consolas" w:ascii="Consolas"/>
+          <w:color w:val="000000"/>
+          <w:sz w:val="18"/>
+          <w:rtl w:val="0"/>
+        </w:rPr>
+        <w:t xml:space="preserve"> </w:t>
+      </w:r>
+      <w:r>
+        <w:rPr>
+          <w:rFonts w:cs="Consolas" w:hAnsi="Consolas" w:eastAsia="Consolas" w:ascii="Consolas"/>
+          <w:color w:val="660066"/>
+          <w:sz w:val="18"/>
+          <w:rtl w:val="0"/>
+        </w:rPr>
+        <w:t xml:space="preserve">schemaDest</w:t>
+      </w:r>
+      <w:r>
+        <w:rPr>
+          <w:rFonts w:cs="Consolas" w:hAnsi="Consolas" w:eastAsia="Consolas" w:ascii="Consolas"/>
+          <w:color w:val="666600"/>
+          <w:sz w:val="18"/>
+          <w:rtl w:val="0"/>
+        </w:rPr>
+        <w:t xml:space="preserve">=</w:t>
+      </w:r>
+      <w:r>
+        <w:rPr>
+          <w:rFonts w:cs="Consolas" w:hAnsi="Consolas" w:eastAsia="Consolas" w:ascii="Consolas"/>
+          <w:color w:val="008800"/>
+          <w:sz w:val="18"/>
+          <w:rtl w:val="0"/>
+        </w:rPr>
+        <w:t xml:space="preserve">"dbo"</w:t>
+      </w:r>
+      <w:r>
+        <w:rPr>
+          <w:rFonts w:cs="Consolas" w:hAnsi="Consolas" w:eastAsia="Consolas" w:ascii="Consolas"/>
+          <w:color w:val="000000"/>
+          <w:sz w:val="18"/>
+          <w:rtl w:val="0"/>
+        </w:rPr>
+        <w:t xml:space="preserve"> </w:t>
+      </w:r>
+      <w:r>
+        <w:rPr>
+          <w:rFonts w:cs="Consolas" w:hAnsi="Consolas" w:eastAsia="Consolas" w:ascii="Consolas"/>
+          <w:color w:val="660066"/>
+          <w:sz w:val="18"/>
+          <w:rtl w:val="0"/>
+        </w:rPr>
+        <w:t xml:space="preserve">TableDest</w:t>
+      </w:r>
+      <w:r>
+        <w:rPr>
+          <w:rFonts w:cs="Consolas" w:hAnsi="Consolas" w:eastAsia="Consolas" w:ascii="Consolas"/>
+          <w:color w:val="666600"/>
+          <w:sz w:val="18"/>
+          <w:rtl w:val="0"/>
+        </w:rPr>
+        <w:t xml:space="preserve">=</w:t>
+      </w:r>
+      <w:r>
+        <w:rPr>
+          <w:rFonts w:cs="Consolas" w:hAnsi="Consolas" w:eastAsia="Consolas" w:ascii="Consolas"/>
+          <w:color w:val="008800"/>
+          <w:sz w:val="18"/>
+          <w:rtl w:val="0"/>
+        </w:rPr>
+        <w:t xml:space="preserve">"personne"</w:t>
+      </w:r>
+      <w:r>
+        <w:rPr>
+          <w:rFonts w:cs="Consolas" w:hAnsi="Consolas" w:eastAsia="Consolas" w:ascii="Consolas"/>
+          <w:color w:val="000000"/>
+          <w:sz w:val="18"/>
+          <w:rtl w:val="0"/>
+        </w:rPr>
+        <w:t xml:space="preserve"> </w:t>
+      </w:r>
+      <w:r>
+        <w:rPr>
+          <w:rFonts w:cs="Consolas" w:hAnsi="Consolas" w:eastAsia="Consolas" w:ascii="Consolas"/>
+          <w:color w:val="660066"/>
+          <w:sz w:val="18"/>
+          <w:rtl w:val="0"/>
+        </w:rPr>
+        <w:t xml:space="preserve">Active</w:t>
+      </w:r>
+      <w:r>
+        <w:rPr>
+          <w:rFonts w:cs="Consolas" w:hAnsi="Consolas" w:eastAsia="Consolas" w:ascii="Consolas"/>
+          <w:color w:val="666600"/>
+          <w:sz w:val="18"/>
+          <w:rtl w:val="0"/>
+        </w:rPr>
+        <w:t xml:space="preserve">=</w:t>
+      </w:r>
+      <w:r>
+        <w:rPr>
+          <w:rFonts w:cs="Consolas" w:hAnsi="Consolas" w:eastAsia="Consolas" w:ascii="Consolas"/>
+          <w:color w:val="008800"/>
+          <w:sz w:val="18"/>
+          <w:rtl w:val="0"/>
+        </w:rPr>
+        <w:t xml:space="preserve">"True"&gt;</w:t>
+      </w:r>
+      <w:r>
+        <w:rPr>
+          <w:rtl w:val="0"/>
+        </w:rPr>
       </w:r>
     </w:p>
     <w:p>
@@ -3450,10 +4198,116 @@
       </w:pPr>
       <w:r>
         <w:rPr>
-          <w:color w:val="1155cc"/>
-          <w:rtl w:val="0"/>
-        </w:rPr>
-        <w:t xml:space="preserve">                        &lt;column Name="idService" ColNameDest="idService" /&gt;</w:t>
+          <w:rFonts w:cs="Consolas" w:hAnsi="Consolas" w:eastAsia="Consolas" w:ascii="Consolas"/>
+          <w:color w:val="000000"/>
+          <w:sz w:val="18"/>
+          <w:rtl w:val="0"/>
+        </w:rPr>
+        <w:t xml:space="preserve">                        </w:t>
+      </w:r>
+      <w:r>
+        <w:rPr>
+          <w:rFonts w:cs="Consolas" w:hAnsi="Consolas" w:eastAsia="Consolas" w:ascii="Consolas"/>
+          <w:color w:val="000088"/>
+          <w:sz w:val="18"/>
+          <w:rtl w:val="0"/>
+        </w:rPr>
+        <w:t xml:space="preserve">&lt;column</w:t>
+      </w:r>
+      <w:r>
+        <w:rPr>
+          <w:rFonts w:cs="Consolas" w:hAnsi="Consolas" w:eastAsia="Consolas" w:ascii="Consolas"/>
+          <w:color w:val="000000"/>
+          <w:sz w:val="18"/>
+          <w:rtl w:val="0"/>
+        </w:rPr>
+        <w:t xml:space="preserve"> </w:t>
+      </w:r>
+      <w:r>
+        <w:rPr>
+          <w:rFonts w:cs="Consolas" w:hAnsi="Consolas" w:eastAsia="Consolas" w:ascii="Consolas"/>
+          <w:color w:val="660066"/>
+          <w:sz w:val="18"/>
+          <w:rtl w:val="0"/>
+        </w:rPr>
+        <w:t xml:space="preserve">Name</w:t>
+      </w:r>
+      <w:r>
+        <w:rPr>
+          <w:rFonts w:cs="Consolas" w:hAnsi="Consolas" w:eastAsia="Consolas" w:ascii="Consolas"/>
+          <w:color w:val="666600"/>
+          <w:sz w:val="18"/>
+          <w:rtl w:val="0"/>
+        </w:rPr>
+        <w:t xml:space="preserve">=</w:t>
+      </w:r>
+      <w:r>
+        <w:rPr>
+          <w:rFonts w:cs="Consolas" w:hAnsi="Consolas" w:eastAsia="Consolas" w:ascii="Consolas"/>
+          <w:color w:val="008800"/>
+          <w:sz w:val="18"/>
+          <w:rtl w:val="0"/>
+        </w:rPr>
+        <w:t xml:space="preserve">"idService"</w:t>
+      </w:r>
+      <w:r>
+        <w:rPr>
+          <w:rFonts w:cs="Consolas" w:hAnsi="Consolas" w:eastAsia="Consolas" w:ascii="Consolas"/>
+          <w:color w:val="000000"/>
+          <w:sz w:val="18"/>
+          <w:rtl w:val="0"/>
+        </w:rPr>
+        <w:t xml:space="preserve"> </w:t>
+      </w:r>
+      <w:r>
+        <w:rPr>
+          <w:rFonts w:cs="Consolas" w:hAnsi="Consolas" w:eastAsia="Consolas" w:ascii="Consolas"/>
+          <w:color w:val="660066"/>
+          <w:sz w:val="18"/>
+          <w:rtl w:val="0"/>
+        </w:rPr>
+        <w:t xml:space="preserve">ColNameDest</w:t>
+      </w:r>
+      <w:r>
+        <w:rPr>
+          <w:rFonts w:cs="Consolas" w:hAnsi="Consolas" w:eastAsia="Consolas" w:ascii="Consolas"/>
+          <w:color w:val="666600"/>
+          <w:sz w:val="18"/>
+          <w:rtl w:val="0"/>
+        </w:rPr>
+        <w:t xml:space="preserve">=</w:t>
+      </w:r>
+      <w:r>
+        <w:rPr>
+          <w:rFonts w:cs="Consolas" w:hAnsi="Consolas" w:eastAsia="Consolas" w:ascii="Consolas"/>
+          <w:color w:val="008800"/>
+          <w:sz w:val="18"/>
+          <w:rtl w:val="0"/>
+        </w:rPr>
+        <w:t xml:space="preserve">"idService"</w:t>
+      </w:r>
+      <w:r>
+        <w:rPr>
+          <w:rFonts w:cs="Consolas" w:hAnsi="Consolas" w:eastAsia="Consolas" w:ascii="Consolas"/>
+          <w:color w:val="000000"/>
+          <w:sz w:val="18"/>
+          <w:rtl w:val="0"/>
+        </w:rPr>
+        <w:t xml:space="preserve"> </w:t>
+      </w:r>
+      <w:r>
+        <w:rPr>
+          <w:rFonts w:cs="Consolas" w:hAnsi="Consolas" w:eastAsia="Consolas" w:ascii="Consolas"/>
+          <w:color w:val="000088"/>
+          <w:sz w:val="18"/>
+          <w:rtl w:val="0"/>
+        </w:rPr>
+        <w:t xml:space="preserve">/&gt;</w:t>
+      </w:r>
+      <w:r>
+        <w:rPr>
+          <w:rtl w:val="0"/>
+        </w:rPr>
       </w:r>
     </w:p>
     <w:p>
@@ -3464,10 +4318,116 @@
       </w:pPr>
       <w:r>
         <w:rPr>
-          <w:color w:val="1155cc"/>
-          <w:rtl w:val="0"/>
-        </w:rPr>
-        <w:t xml:space="preserve">                        &lt;column Name="idTransaction" ColNameDest="idTransaction" /&gt;</w:t>
+          <w:rFonts w:cs="Consolas" w:hAnsi="Consolas" w:eastAsia="Consolas" w:ascii="Consolas"/>
+          <w:color w:val="000000"/>
+          <w:sz w:val="18"/>
+          <w:rtl w:val="0"/>
+        </w:rPr>
+        <w:t xml:space="preserve">                        </w:t>
+      </w:r>
+      <w:r>
+        <w:rPr>
+          <w:rFonts w:cs="Consolas" w:hAnsi="Consolas" w:eastAsia="Consolas" w:ascii="Consolas"/>
+          <w:color w:val="000088"/>
+          <w:sz w:val="18"/>
+          <w:rtl w:val="0"/>
+        </w:rPr>
+        <w:t xml:space="preserve">&lt;column</w:t>
+      </w:r>
+      <w:r>
+        <w:rPr>
+          <w:rFonts w:cs="Consolas" w:hAnsi="Consolas" w:eastAsia="Consolas" w:ascii="Consolas"/>
+          <w:color w:val="000000"/>
+          <w:sz w:val="18"/>
+          <w:rtl w:val="0"/>
+        </w:rPr>
+        <w:t xml:space="preserve"> </w:t>
+      </w:r>
+      <w:r>
+        <w:rPr>
+          <w:rFonts w:cs="Consolas" w:hAnsi="Consolas" w:eastAsia="Consolas" w:ascii="Consolas"/>
+          <w:color w:val="660066"/>
+          <w:sz w:val="18"/>
+          <w:rtl w:val="0"/>
+        </w:rPr>
+        <w:t xml:space="preserve">Name</w:t>
+      </w:r>
+      <w:r>
+        <w:rPr>
+          <w:rFonts w:cs="Consolas" w:hAnsi="Consolas" w:eastAsia="Consolas" w:ascii="Consolas"/>
+          <w:color w:val="666600"/>
+          <w:sz w:val="18"/>
+          <w:rtl w:val="0"/>
+        </w:rPr>
+        <w:t xml:space="preserve">=</w:t>
+      </w:r>
+      <w:r>
+        <w:rPr>
+          <w:rFonts w:cs="Consolas" w:hAnsi="Consolas" w:eastAsia="Consolas" w:ascii="Consolas"/>
+          <w:color w:val="008800"/>
+          <w:sz w:val="18"/>
+          <w:rtl w:val="0"/>
+        </w:rPr>
+        <w:t xml:space="preserve">"idTransaction"</w:t>
+      </w:r>
+      <w:r>
+        <w:rPr>
+          <w:rFonts w:cs="Consolas" w:hAnsi="Consolas" w:eastAsia="Consolas" w:ascii="Consolas"/>
+          <w:color w:val="000000"/>
+          <w:sz w:val="18"/>
+          <w:rtl w:val="0"/>
+        </w:rPr>
+        <w:t xml:space="preserve"> </w:t>
+      </w:r>
+      <w:r>
+        <w:rPr>
+          <w:rFonts w:cs="Consolas" w:hAnsi="Consolas" w:eastAsia="Consolas" w:ascii="Consolas"/>
+          <w:color w:val="660066"/>
+          <w:sz w:val="18"/>
+          <w:rtl w:val="0"/>
+        </w:rPr>
+        <w:t xml:space="preserve">ColNameDest</w:t>
+      </w:r>
+      <w:r>
+        <w:rPr>
+          <w:rFonts w:cs="Consolas" w:hAnsi="Consolas" w:eastAsia="Consolas" w:ascii="Consolas"/>
+          <w:color w:val="666600"/>
+          <w:sz w:val="18"/>
+          <w:rtl w:val="0"/>
+        </w:rPr>
+        <w:t xml:space="preserve">=</w:t>
+      </w:r>
+      <w:r>
+        <w:rPr>
+          <w:rFonts w:cs="Consolas" w:hAnsi="Consolas" w:eastAsia="Consolas" w:ascii="Consolas"/>
+          <w:color w:val="008800"/>
+          <w:sz w:val="18"/>
+          <w:rtl w:val="0"/>
+        </w:rPr>
+        <w:t xml:space="preserve">"idTransaction"</w:t>
+      </w:r>
+      <w:r>
+        <w:rPr>
+          <w:rFonts w:cs="Consolas" w:hAnsi="Consolas" w:eastAsia="Consolas" w:ascii="Consolas"/>
+          <w:color w:val="000000"/>
+          <w:sz w:val="18"/>
+          <w:rtl w:val="0"/>
+        </w:rPr>
+        <w:t xml:space="preserve"> </w:t>
+      </w:r>
+      <w:r>
+        <w:rPr>
+          <w:rFonts w:cs="Consolas" w:hAnsi="Consolas" w:eastAsia="Consolas" w:ascii="Consolas"/>
+          <w:color w:val="000088"/>
+          <w:sz w:val="18"/>
+          <w:rtl w:val="0"/>
+        </w:rPr>
+        <w:t xml:space="preserve">/&gt;</w:t>
+      </w:r>
+      <w:r>
+        <w:rPr>
+          <w:rtl w:val="0"/>
+        </w:rPr>
       </w:r>
     </w:p>
     <w:p>
@@ -3478,10 +4438,26 @@
       </w:pPr>
       <w:r>
         <w:rPr>
-          <w:color w:val="1155cc"/>
-          <w:rtl w:val="0"/>
-        </w:rPr>
-        <w:t xml:space="preserve">                    &lt;/fk&gt;</w:t>
+          <w:rFonts w:cs="Consolas" w:hAnsi="Consolas" w:eastAsia="Consolas" w:ascii="Consolas"/>
+          <w:color w:val="000000"/>
+          <w:sz w:val="18"/>
+          <w:rtl w:val="0"/>
+        </w:rPr>
+        <w:t xml:space="preserve">                    </w:t>
+      </w:r>
+      <w:r>
+        <w:rPr>
+          <w:rFonts w:cs="Consolas" w:hAnsi="Consolas" w:eastAsia="Consolas" w:ascii="Consolas"/>
+          <w:color w:val="000088"/>
+          <w:sz w:val="18"/>
+          <w:rtl w:val="0"/>
+        </w:rPr>
+        <w:t xml:space="preserve">&lt;/fk&gt;</w:t>
+      </w:r>
+      <w:r>
+        <w:rPr>
+          <w:rtl w:val="0"/>
+        </w:rPr>
       </w:r>
     </w:p>
     <w:p>
@@ -3492,10 +4468,278 @@
       </w:pPr>
       <w:r>
         <w:rPr>
-          <w:color w:val="1155cc"/>
-          <w:rtl w:val="0"/>
-        </w:rPr>
-        <w:t xml:space="preserve">                    &lt;fk Name="pk" Mode="Modify" serverIdDest="1" databaseDest="db" schemaDest="dbo" TableDest="personne" Active="True"&gt;</w:t>
+          <w:rFonts w:cs="Consolas" w:hAnsi="Consolas" w:eastAsia="Consolas" w:ascii="Consolas"/>
+          <w:color w:val="000000"/>
+          <w:sz w:val="18"/>
+          <w:rtl w:val="0"/>
+        </w:rPr>
+        <w:t xml:space="preserve">                    </w:t>
+      </w:r>
+      <w:r>
+        <w:rPr>
+          <w:rFonts w:cs="Consolas" w:hAnsi="Consolas" w:eastAsia="Consolas" w:ascii="Consolas"/>
+          <w:color w:val="000088"/>
+          <w:sz w:val="18"/>
+          <w:rtl w:val="0"/>
+        </w:rPr>
+        <w:t xml:space="preserve">&lt;fk</w:t>
+      </w:r>
+      <w:r>
+        <w:rPr>
+          <w:rFonts w:cs="Consolas" w:hAnsi="Consolas" w:eastAsia="Consolas" w:ascii="Consolas"/>
+          <w:color w:val="000000"/>
+          <w:sz w:val="18"/>
+          <w:rtl w:val="0"/>
+        </w:rPr>
+        <w:t xml:space="preserve"> </w:t>
+      </w:r>
+      <w:r>
+        <w:rPr>
+          <w:rFonts w:cs="Consolas" w:hAnsi="Consolas" w:eastAsia="Consolas" w:ascii="Consolas"/>
+          <w:color w:val="660066"/>
+          <w:sz w:val="18"/>
+          <w:rtl w:val="0"/>
+        </w:rPr>
+        <w:t xml:space="preserve">Name</w:t>
+      </w:r>
+      <w:r>
+        <w:rPr>
+          <w:rFonts w:cs="Consolas" w:hAnsi="Consolas" w:eastAsia="Consolas" w:ascii="Consolas"/>
+          <w:color w:val="666600"/>
+          <w:sz w:val="18"/>
+          <w:rtl w:val="0"/>
+        </w:rPr>
+        <w:t xml:space="preserve">=</w:t>
+      </w:r>
+      <w:r>
+        <w:rPr>
+          <w:rFonts w:cs="Consolas" w:hAnsi="Consolas" w:eastAsia="Consolas" w:ascii="Consolas"/>
+          <w:color w:val="008800"/>
+          <w:sz w:val="18"/>
+          <w:rtl w:val="0"/>
+        </w:rPr>
+        <w:t xml:space="preserve">"pk"</w:t>
+      </w:r>
+      <w:r>
+        <w:rPr>
+          <w:rFonts w:cs="Consolas" w:hAnsi="Consolas" w:eastAsia="Consolas" w:ascii="Consolas"/>
+          <w:color w:val="000000"/>
+          <w:sz w:val="18"/>
+          <w:rtl w:val="0"/>
+        </w:rPr>
+        <w:t xml:space="preserve"> </w:t>
+      </w:r>
+      <w:r>
+        <w:rPr>
+          <w:rFonts w:cs="Consolas" w:hAnsi="Consolas" w:eastAsia="Consolas" w:ascii="Consolas"/>
+          <w:color w:val="660066"/>
+          <w:sz w:val="18"/>
+          <w:rtl w:val="0"/>
+        </w:rPr>
+        <w:t xml:space="preserve">Mode</w:t>
+      </w:r>
+      <w:r>
+        <w:rPr>
+          <w:rFonts w:cs="Consolas" w:hAnsi="Consolas" w:eastAsia="Consolas" w:ascii="Consolas"/>
+          <w:color w:val="666600"/>
+          <w:sz w:val="18"/>
+          <w:rtl w:val="0"/>
+        </w:rPr>
+        <w:t xml:space="preserve">=</w:t>
+      </w:r>
+      <w:r>
+        <w:rPr>
+          <w:rFonts w:cs="Consolas" w:hAnsi="Consolas" w:eastAsia="Consolas" w:ascii="Consolas"/>
+          <w:color w:val="008800"/>
+          <w:sz w:val="18"/>
+          <w:rtl w:val="0"/>
+        </w:rPr>
+        <w:t xml:space="preserve">"Modify"</w:t>
+      </w:r>
+      <w:r>
+        <w:rPr>
+          <w:rFonts w:cs="Consolas" w:hAnsi="Consolas" w:eastAsia="Consolas" w:ascii="Consolas"/>
+          <w:color w:val="000000"/>
+          <w:sz w:val="18"/>
+          <w:rtl w:val="0"/>
+        </w:rPr>
+        <w:t xml:space="preserve"> </w:t>
+      </w:r>
+      <w:r>
+        <w:rPr>
+          <w:rFonts w:cs="Consolas" w:hAnsi="Consolas" w:eastAsia="Consolas" w:ascii="Consolas"/>
+          <w:color w:val="660066"/>
+          <w:sz w:val="18"/>
+          <w:rtl w:val="0"/>
+        </w:rPr>
+        <w:t xml:space="preserve">serverIdDest</w:t>
+      </w:r>
+      <w:r>
+        <w:rPr>
+          <w:rFonts w:cs="Consolas" w:hAnsi="Consolas" w:eastAsia="Consolas" w:ascii="Consolas"/>
+          <w:color w:val="666600"/>
+          <w:sz w:val="18"/>
+          <w:rtl w:val="0"/>
+        </w:rPr>
+        <w:t xml:space="preserve">=</w:t>
+      </w:r>
+      <w:r>
+        <w:rPr>
+          <w:rFonts w:cs="Consolas" w:hAnsi="Consolas" w:eastAsia="Consolas" w:ascii="Consolas"/>
+          <w:color w:val="008800"/>
+          <w:sz w:val="18"/>
+          <w:rtl w:val="0"/>
+        </w:rPr>
+        <w:t xml:space="preserve">"1"</w:t>
+      </w:r>
+      <w:r>
+        <w:rPr>
+          <w:rFonts w:cs="Consolas" w:hAnsi="Consolas" w:eastAsia="Consolas" w:ascii="Consolas"/>
+          <w:color w:val="000000"/>
+          <w:sz w:val="18"/>
+          <w:rtl w:val="0"/>
+        </w:rPr>
+        <w:t xml:space="preserve"> </w:t>
+      </w:r>
+      <w:r>
+        <w:rPr>
+          <w:rFonts w:cs="Consolas" w:hAnsi="Consolas" w:eastAsia="Consolas" w:ascii="Consolas"/>
+          <w:color w:val="660066"/>
+          <w:sz w:val="18"/>
+          <w:rtl w:val="0"/>
+        </w:rPr>
+        <w:t xml:space="preserve">databaseDest</w:t>
+      </w:r>
+      <w:r>
+        <w:rPr>
+          <w:rFonts w:cs="Consolas" w:hAnsi="Consolas" w:eastAsia="Consolas" w:ascii="Consolas"/>
+          <w:color w:val="666600"/>
+          <w:sz w:val="18"/>
+          <w:rtl w:val="0"/>
+        </w:rPr>
+        <w:t xml:space="preserve">=</w:t>
+      </w:r>
+      <w:r>
+        <w:rPr>
+          <w:rFonts w:cs="Consolas" w:hAnsi="Consolas" w:eastAsia="Consolas" w:ascii="Consolas"/>
+          <w:color w:val="008800"/>
+          <w:sz w:val="18"/>
+          <w:rtl w:val="0"/>
+        </w:rPr>
+        <w:t xml:space="preserve">"db"</w:t>
+      </w:r>
+      <w:r>
+        <w:rPr>
+          <w:rFonts w:cs="Consolas" w:hAnsi="Consolas" w:eastAsia="Consolas" w:ascii="Consolas"/>
+          <w:color w:val="000000"/>
+          <w:sz w:val="18"/>
+          <w:rtl w:val="0"/>
+        </w:rPr>
+        <w:t xml:space="preserve"> </w:t>
+      </w:r>
+      <w:r>
+        <w:rPr>
+          <w:rFonts w:cs="Consolas" w:hAnsi="Consolas" w:eastAsia="Consolas" w:ascii="Consolas"/>
+          <w:color w:val="660066"/>
+          <w:sz w:val="18"/>
+          <w:rtl w:val="0"/>
+        </w:rPr>
+        <w:t xml:space="preserve">schemaDest</w:t>
+      </w:r>
+      <w:r>
+        <w:rPr>
+          <w:rFonts w:cs="Consolas" w:hAnsi="Consolas" w:eastAsia="Consolas" w:ascii="Consolas"/>
+          <w:color w:val="666600"/>
+          <w:sz w:val="18"/>
+          <w:rtl w:val="0"/>
+        </w:rPr>
+        <w:t xml:space="preserve">=</w:t>
+      </w:r>
+      <w:r>
+        <w:rPr>
+          <w:rFonts w:cs="Consolas" w:hAnsi="Consolas" w:eastAsia="Consolas" w:ascii="Consolas"/>
+          <w:color w:val="008800"/>
+          <w:sz w:val="18"/>
+          <w:rtl w:val="0"/>
+        </w:rPr>
+        <w:t xml:space="preserve">"dbo"</w:t>
+      </w:r>
+      <w:r>
+        <w:rPr>
+          <w:rFonts w:cs="Consolas" w:hAnsi="Consolas" w:eastAsia="Consolas" w:ascii="Consolas"/>
+          <w:color w:val="000000"/>
+          <w:sz w:val="18"/>
+          <w:rtl w:val="0"/>
+        </w:rPr>
+        <w:t xml:space="preserve"> </w:t>
+      </w:r>
+      <w:r>
+        <w:rPr>
+          <w:rFonts w:cs="Consolas" w:hAnsi="Consolas" w:eastAsia="Consolas" w:ascii="Consolas"/>
+          <w:color w:val="660066"/>
+          <w:sz w:val="18"/>
+          <w:rtl w:val="0"/>
+        </w:rPr>
+        <w:t xml:space="preserve">TableDest</w:t>
+      </w:r>
+      <w:r>
+        <w:rPr>
+          <w:rFonts w:cs="Consolas" w:hAnsi="Consolas" w:eastAsia="Consolas" w:ascii="Consolas"/>
+          <w:color w:val="666600"/>
+          <w:sz w:val="18"/>
+          <w:rtl w:val="0"/>
+        </w:rPr>
+        <w:t xml:space="preserve">=</w:t>
+      </w:r>
+      <w:r>
+        <w:rPr>
+          <w:rFonts w:cs="Consolas" w:hAnsi="Consolas" w:eastAsia="Consolas" w:ascii="Consolas"/>
+          <w:color w:val="008800"/>
+          <w:sz w:val="18"/>
+          <w:rtl w:val="0"/>
+        </w:rPr>
+        <w:t xml:space="preserve">"personne"</w:t>
+      </w:r>
+      <w:r>
+        <w:rPr>
+          <w:rFonts w:cs="Consolas" w:hAnsi="Consolas" w:eastAsia="Consolas" w:ascii="Consolas"/>
+          <w:color w:val="000000"/>
+          <w:sz w:val="18"/>
+          <w:rtl w:val="0"/>
+        </w:rPr>
+        <w:t xml:space="preserve"> </w:t>
+      </w:r>
+      <w:r>
+        <w:rPr>
+          <w:rFonts w:cs="Consolas" w:hAnsi="Consolas" w:eastAsia="Consolas" w:ascii="Consolas"/>
+          <w:color w:val="660066"/>
+          <w:sz w:val="18"/>
+          <w:rtl w:val="0"/>
+        </w:rPr>
+        <w:t xml:space="preserve">Active</w:t>
+      </w:r>
+      <w:r>
+        <w:rPr>
+          <w:rFonts w:cs="Consolas" w:hAnsi="Consolas" w:eastAsia="Consolas" w:ascii="Consolas"/>
+          <w:color w:val="666600"/>
+          <w:sz w:val="18"/>
+          <w:rtl w:val="0"/>
+        </w:rPr>
+        <w:t xml:space="preserve">=</w:t>
+      </w:r>
+      <w:r>
+        <w:rPr>
+          <w:rFonts w:cs="Consolas" w:hAnsi="Consolas" w:eastAsia="Consolas" w:ascii="Consolas"/>
+          <w:color w:val="008800"/>
+          <w:sz w:val="18"/>
+          <w:rtl w:val="0"/>
+        </w:rPr>
+        <w:t xml:space="preserve">"True"&gt;</w:t>
+      </w:r>
+      <w:r>
+        <w:rPr>
+          <w:rtl w:val="0"/>
+        </w:rPr>
       </w:r>
     </w:p>
     <w:p>
@@ -3506,10 +4750,116 @@
       </w:pPr>
       <w:r>
         <w:rPr>
-          <w:color w:val="1155cc"/>
-          <w:rtl w:val="0"/>
-        </w:rPr>
-        <w:t xml:space="preserve">                        &lt;column Name="idPersonne" ColNameDest="idPersonneOlder" /&gt;</w:t>
+          <w:rFonts w:cs="Consolas" w:hAnsi="Consolas" w:eastAsia="Consolas" w:ascii="Consolas"/>
+          <w:color w:val="000000"/>
+          <w:sz w:val="18"/>
+          <w:rtl w:val="0"/>
+        </w:rPr>
+        <w:t xml:space="preserve">                        </w:t>
+      </w:r>
+      <w:r>
+        <w:rPr>
+          <w:rFonts w:cs="Consolas" w:hAnsi="Consolas" w:eastAsia="Consolas" w:ascii="Consolas"/>
+          <w:color w:val="000088"/>
+          <w:sz w:val="18"/>
+          <w:rtl w:val="0"/>
+        </w:rPr>
+        <w:t xml:space="preserve">&lt;column</w:t>
+      </w:r>
+      <w:r>
+        <w:rPr>
+          <w:rFonts w:cs="Consolas" w:hAnsi="Consolas" w:eastAsia="Consolas" w:ascii="Consolas"/>
+          <w:color w:val="000000"/>
+          <w:sz w:val="18"/>
+          <w:rtl w:val="0"/>
+        </w:rPr>
+        <w:t xml:space="preserve"> </w:t>
+      </w:r>
+      <w:r>
+        <w:rPr>
+          <w:rFonts w:cs="Consolas" w:hAnsi="Consolas" w:eastAsia="Consolas" w:ascii="Consolas"/>
+          <w:color w:val="660066"/>
+          <w:sz w:val="18"/>
+          <w:rtl w:val="0"/>
+        </w:rPr>
+        <w:t xml:space="preserve">Name</w:t>
+      </w:r>
+      <w:r>
+        <w:rPr>
+          <w:rFonts w:cs="Consolas" w:hAnsi="Consolas" w:eastAsia="Consolas" w:ascii="Consolas"/>
+          <w:color w:val="666600"/>
+          <w:sz w:val="18"/>
+          <w:rtl w:val="0"/>
+        </w:rPr>
+        <w:t xml:space="preserve">=</w:t>
+      </w:r>
+      <w:r>
+        <w:rPr>
+          <w:rFonts w:cs="Consolas" w:hAnsi="Consolas" w:eastAsia="Consolas" w:ascii="Consolas"/>
+          <w:color w:val="008800"/>
+          <w:sz w:val="18"/>
+          <w:rtl w:val="0"/>
+        </w:rPr>
+        <w:t xml:space="preserve">"idPersonne"</w:t>
+      </w:r>
+      <w:r>
+        <w:rPr>
+          <w:rFonts w:cs="Consolas" w:hAnsi="Consolas" w:eastAsia="Consolas" w:ascii="Consolas"/>
+          <w:color w:val="000000"/>
+          <w:sz w:val="18"/>
+          <w:rtl w:val="0"/>
+        </w:rPr>
+        <w:t xml:space="preserve"> </w:t>
+      </w:r>
+      <w:r>
+        <w:rPr>
+          <w:rFonts w:cs="Consolas" w:hAnsi="Consolas" w:eastAsia="Consolas" w:ascii="Consolas"/>
+          <w:color w:val="660066"/>
+          <w:sz w:val="18"/>
+          <w:rtl w:val="0"/>
+        </w:rPr>
+        <w:t xml:space="preserve">ColNameDest</w:t>
+      </w:r>
+      <w:r>
+        <w:rPr>
+          <w:rFonts w:cs="Consolas" w:hAnsi="Consolas" w:eastAsia="Consolas" w:ascii="Consolas"/>
+          <w:color w:val="666600"/>
+          <w:sz w:val="18"/>
+          <w:rtl w:val="0"/>
+        </w:rPr>
+        <w:t xml:space="preserve">=</w:t>
+      </w:r>
+      <w:r>
+        <w:rPr>
+          <w:rFonts w:cs="Consolas" w:hAnsi="Consolas" w:eastAsia="Consolas" w:ascii="Consolas"/>
+          <w:color w:val="008800"/>
+          <w:sz w:val="18"/>
+          <w:rtl w:val="0"/>
+        </w:rPr>
+        <w:t xml:space="preserve">"idPersonneOlder"</w:t>
+      </w:r>
+      <w:r>
+        <w:rPr>
+          <w:rFonts w:cs="Consolas" w:hAnsi="Consolas" w:eastAsia="Consolas" w:ascii="Consolas"/>
+          <w:color w:val="000000"/>
+          <w:sz w:val="18"/>
+          <w:rtl w:val="0"/>
+        </w:rPr>
+        <w:t xml:space="preserve"> </w:t>
+      </w:r>
+      <w:r>
+        <w:rPr>
+          <w:rFonts w:cs="Consolas" w:hAnsi="Consolas" w:eastAsia="Consolas" w:ascii="Consolas"/>
+          <w:color w:val="000088"/>
+          <w:sz w:val="18"/>
+          <w:rtl w:val="0"/>
+        </w:rPr>
+        <w:t xml:space="preserve">/&gt;</w:t>
+      </w:r>
+      <w:r>
+        <w:rPr>
+          <w:rtl w:val="0"/>
+        </w:rPr>
       </w:r>
     </w:p>
     <w:p>
@@ -3520,10 +4870,26 @@
       </w:pPr>
       <w:r>
         <w:rPr>
-          <w:color w:val="1155cc"/>
-          <w:rtl w:val="0"/>
-        </w:rPr>
-        <w:t xml:space="preserve">                    &lt;/fk&gt;</w:t>
+          <w:rFonts w:cs="Consolas" w:hAnsi="Consolas" w:eastAsia="Consolas" w:ascii="Consolas"/>
+          <w:color w:val="000000"/>
+          <w:sz w:val="18"/>
+          <w:rtl w:val="0"/>
+        </w:rPr>
+        <w:t xml:space="preserve">                    </w:t>
+      </w:r>
+      <w:r>
+        <w:rPr>
+          <w:rFonts w:cs="Consolas" w:hAnsi="Consolas" w:eastAsia="Consolas" w:ascii="Consolas"/>
+          <w:color w:val="000088"/>
+          <w:sz w:val="18"/>
+          <w:rtl w:val="0"/>
+        </w:rPr>
+        <w:t xml:space="preserve">&lt;/fk&gt;</w:t>
+      </w:r>
+      <w:r>
+        <w:rPr>
+          <w:rtl w:val="0"/>
+        </w:rPr>
       </w:r>
     </w:p>
     <w:p>
@@ -3534,10 +4900,143 @@
       </w:pPr>
       <w:r>
         <w:rPr>
-          <w:color w:val="1155cc"/>
-          <w:rtl w:val="0"/>
-        </w:rPr>
-        <w:t xml:space="preserve">                    &lt;fk Name="fkBla" Mode="Remove" Active="True"/&gt;</w:t>
+          <w:rFonts w:cs="Consolas" w:hAnsi="Consolas" w:eastAsia="Consolas" w:ascii="Consolas"/>
+          <w:color w:val="000000"/>
+          <w:sz w:val="18"/>
+          <w:rtl w:val="0"/>
+        </w:rPr>
+        <w:t xml:space="preserve">                    </w:t>
+      </w:r>
+      <w:r>
+        <w:rPr>
+          <w:rFonts w:cs="Consolas" w:hAnsi="Consolas" w:eastAsia="Consolas" w:ascii="Consolas"/>
+          <w:color w:val="000088"/>
+          <w:sz w:val="18"/>
+          <w:rtl w:val="0"/>
+        </w:rPr>
+        <w:t xml:space="preserve">&lt;fk</w:t>
+      </w:r>
+      <w:r>
+        <w:rPr>
+          <w:rFonts w:cs="Consolas" w:hAnsi="Consolas" w:eastAsia="Consolas" w:ascii="Consolas"/>
+          <w:color w:val="000000"/>
+          <w:sz w:val="18"/>
+          <w:rtl w:val="0"/>
+        </w:rPr>
+        <w:t xml:space="preserve"> </w:t>
+      </w:r>
+      <w:r>
+        <w:rPr>
+          <w:rFonts w:cs="Consolas" w:hAnsi="Consolas" w:eastAsia="Consolas" w:ascii="Consolas"/>
+          <w:color w:val="660066"/>
+          <w:sz w:val="18"/>
+          <w:rtl w:val="0"/>
+        </w:rPr>
+        <w:t xml:space="preserve">Name</w:t>
+      </w:r>
+      <w:r>
+        <w:rPr>
+          <w:rFonts w:cs="Consolas" w:hAnsi="Consolas" w:eastAsia="Consolas" w:ascii="Consolas"/>
+          <w:color w:val="666600"/>
+          <w:sz w:val="18"/>
+          <w:rtl w:val="0"/>
+        </w:rPr>
+        <w:t xml:space="preserve">=</w:t>
+      </w:r>
+      <w:r>
+        <w:rPr>
+          <w:rFonts w:cs="Consolas" w:hAnsi="Consolas" w:eastAsia="Consolas" w:ascii="Consolas"/>
+          <w:color w:val="008800"/>
+          <w:sz w:val="18"/>
+          <w:rtl w:val="0"/>
+        </w:rPr>
+        <w:t xml:space="preserve">"fkBla"</w:t>
+      </w:r>
+      <w:r>
+        <w:rPr>
+          <w:rFonts w:cs="Consolas" w:hAnsi="Consolas" w:eastAsia="Consolas" w:ascii="Consolas"/>
+          <w:color w:val="000000"/>
+          <w:sz w:val="18"/>
+          <w:rtl w:val="0"/>
+        </w:rPr>
+        <w:t xml:space="preserve"> </w:t>
+      </w:r>
+      <w:r>
+        <w:rPr>
+          <w:rFonts w:cs="Consolas" w:hAnsi="Consolas" w:eastAsia="Consolas" w:ascii="Consolas"/>
+          <w:color w:val="660066"/>
+          <w:sz w:val="18"/>
+          <w:rtl w:val="0"/>
+        </w:rPr>
+        <w:t xml:space="preserve">Mode</w:t>
+      </w:r>
+      <w:r>
+        <w:rPr>
+          <w:rFonts w:cs="Consolas" w:hAnsi="Consolas" w:eastAsia="Consolas" w:ascii="Consolas"/>
+          <w:color w:val="666600"/>
+          <w:sz w:val="18"/>
+          <w:rtl w:val="0"/>
+        </w:rPr>
+        <w:t xml:space="preserve">=</w:t>
+      </w:r>
+      <w:r>
+        <w:rPr>
+          <w:rFonts w:cs="Consolas" w:hAnsi="Consolas" w:eastAsia="Consolas" w:ascii="Consolas"/>
+          <w:color w:val="008800"/>
+          <w:sz w:val="18"/>
+          <w:rtl w:val="0"/>
+        </w:rPr>
+        <w:t xml:space="preserve">"Remove"</w:t>
+      </w:r>
+      <w:r>
+        <w:rPr>
+          <w:rFonts w:cs="Consolas" w:hAnsi="Consolas" w:eastAsia="Consolas" w:ascii="Consolas"/>
+          <w:color w:val="000000"/>
+          <w:sz w:val="18"/>
+          <w:rtl w:val="0"/>
+        </w:rPr>
+        <w:t xml:space="preserve"> </w:t>
+      </w:r>
+      <w:r>
+        <w:rPr>
+          <w:rFonts w:cs="Consolas" w:hAnsi="Consolas" w:eastAsia="Consolas" w:ascii="Consolas"/>
+          <w:color w:val="660066"/>
+          <w:sz w:val="18"/>
+          <w:rtl w:val="0"/>
+        </w:rPr>
+        <w:t xml:space="preserve">Active</w:t>
+      </w:r>
+      <w:r>
+        <w:rPr>
+          <w:rFonts w:cs="Consolas" w:hAnsi="Consolas" w:eastAsia="Consolas" w:ascii="Consolas"/>
+          <w:color w:val="666600"/>
+          <w:sz w:val="18"/>
+          <w:rtl w:val="0"/>
+        </w:rPr>
+        <w:t xml:space="preserve">=</w:t>
+      </w:r>
+      <w:r>
+        <w:rPr>
+          <w:rFonts w:cs="Consolas" w:hAnsi="Consolas" w:eastAsia="Consolas" w:ascii="Consolas"/>
+          <w:color w:val="008800"/>
+          <w:sz w:val="18"/>
+          <w:rtl w:val="0"/>
+        </w:rPr>
+        <w:t xml:space="preserve">"True"</w:t>
+      </w:r>
+      <w:r>
+        <w:rPr>
+          <w:rFonts w:cs="Consolas" w:hAnsi="Consolas" w:eastAsia="Consolas" w:ascii="Consolas"/>
+          <w:color w:val="000088"/>
+          <w:sz w:val="18"/>
+          <w:rtl w:val="0"/>
+        </w:rPr>
+        <w:t xml:space="preserve">/&gt;</w:t>
+      </w:r>
+      <w:r>
+        <w:rPr>
+          <w:rtl w:val="0"/>
+        </w:rPr>
       </w:r>
     </w:p>
     <w:p>
@@ -3548,10 +5047,26 @@
       </w:pPr>
       <w:r>
         <w:rPr>
-          <w:color w:val="1155cc"/>
-          <w:rtl w:val="0"/>
-        </w:rPr>
-        <w:t xml:space="preserve">                &lt;/table&gt;</w:t>
+          <w:rFonts w:cs="Consolas" w:hAnsi="Consolas" w:eastAsia="Consolas" w:ascii="Consolas"/>
+          <w:color w:val="000000"/>
+          <w:sz w:val="18"/>
+          <w:rtl w:val="0"/>
+        </w:rPr>
+        <w:t xml:space="preserve">                </w:t>
+      </w:r>
+      <w:r>
+        <w:rPr>
+          <w:rFonts w:cs="Consolas" w:hAnsi="Consolas" w:eastAsia="Consolas" w:ascii="Consolas"/>
+          <w:color w:val="000088"/>
+          <w:sz w:val="18"/>
+          <w:rtl w:val="0"/>
+        </w:rPr>
+        <w:t xml:space="preserve">&lt;/table&gt;</w:t>
+      </w:r>
+      <w:r>
+        <w:rPr>
+          <w:rtl w:val="0"/>
+        </w:rPr>
       </w:r>
     </w:p>
     <w:p>
@@ -3562,10 +5077,26 @@
       </w:pPr>
       <w:r>
         <w:rPr>
-          <w:color w:val="1155cc"/>
-          <w:rtl w:val="0"/>
-        </w:rPr>
-        <w:t xml:space="preserve">            &lt;/Schema&gt;</w:t>
+          <w:rFonts w:cs="Consolas" w:hAnsi="Consolas" w:eastAsia="Consolas" w:ascii="Consolas"/>
+          <w:color w:val="000000"/>
+          <w:sz w:val="18"/>
+          <w:rtl w:val="0"/>
+        </w:rPr>
+        <w:t xml:space="preserve">            </w:t>
+      </w:r>
+      <w:r>
+        <w:rPr>
+          <w:rFonts w:cs="Consolas" w:hAnsi="Consolas" w:eastAsia="Consolas" w:ascii="Consolas"/>
+          <w:color w:val="000088"/>
+          <w:sz w:val="18"/>
+          <w:rtl w:val="0"/>
+        </w:rPr>
+        <w:t xml:space="preserve">&lt;/Schema&gt;</w:t>
+      </w:r>
+      <w:r>
+        <w:rPr>
+          <w:rtl w:val="0"/>
+        </w:rPr>
       </w:r>
     </w:p>
     <w:p>
@@ -3576,10 +5107,26 @@
       </w:pPr>
       <w:r>
         <w:rPr>
-          <w:color w:val="1155cc"/>
-          <w:rtl w:val="0"/>
-        </w:rPr>
-        <w:t xml:space="preserve">        &lt;/Database&gt;</w:t>
+          <w:rFonts w:cs="Consolas" w:hAnsi="Consolas" w:eastAsia="Consolas" w:ascii="Consolas"/>
+          <w:color w:val="000000"/>
+          <w:sz w:val="18"/>
+          <w:rtl w:val="0"/>
+        </w:rPr>
+        <w:t xml:space="preserve">        </w:t>
+      </w:r>
+      <w:r>
+        <w:rPr>
+          <w:rFonts w:cs="Consolas" w:hAnsi="Consolas" w:eastAsia="Consolas" w:ascii="Consolas"/>
+          <w:color w:val="000088"/>
+          <w:sz w:val="18"/>
+          <w:rtl w:val="0"/>
+        </w:rPr>
+        <w:t xml:space="preserve">&lt;/Database&gt;</w:t>
+      </w:r>
+      <w:r>
+        <w:rPr>
+          <w:rtl w:val="0"/>
+        </w:rPr>
       </w:r>
     </w:p>
     <w:p>
@@ -3590,10 +5137,26 @@
       </w:pPr>
       <w:r>
         <w:rPr>
-          <w:color w:val="1155cc"/>
-          <w:rtl w:val="0"/>
-        </w:rPr>
-        <w:t xml:space="preserve">    &lt;/Server&gt;</w:t>
+          <w:rFonts w:cs="Consolas" w:hAnsi="Consolas" w:eastAsia="Consolas" w:ascii="Consolas"/>
+          <w:color w:val="000000"/>
+          <w:sz w:val="18"/>
+          <w:rtl w:val="0"/>
+        </w:rPr>
+        <w:t xml:space="preserve">    </w:t>
+      </w:r>
+      <w:r>
+        <w:rPr>
+          <w:rFonts w:cs="Consolas" w:hAnsi="Consolas" w:eastAsia="Consolas" w:ascii="Consolas"/>
+          <w:color w:val="000088"/>
+          <w:sz w:val="18"/>
+          <w:rtl w:val="0"/>
+        </w:rPr>
+        <w:t xml:space="preserve">&lt;/Server&gt;</w:t>
+      </w:r>
+      <w:r>
+        <w:rPr>
+          <w:rtl w:val="0"/>
+        </w:rPr>
       </w:r>
     </w:p>
     <w:p>
@@ -3604,10 +5167,17 @@
       </w:pPr>
       <w:r>
         <w:rPr>
-          <w:color w:val="1155cc"/>
+          <w:rFonts w:cs="Consolas" w:hAnsi="Consolas" w:eastAsia="Consolas" w:ascii="Consolas"/>
+          <w:color w:val="000088"/>
+          <w:sz w:val="18"/>
           <w:rtl w:val="0"/>
         </w:rPr>
         <w:t xml:space="preserve">&lt;/extraForeignKeys&gt;</w:t>
+      </w:r>
+      <w:r>
+        <w:rPr>
+          <w:rtl w:val="0"/>
+        </w:rPr>
       </w:r>
     </w:p>
     <w:p>
@@ -3619,13 +5189,10 @@
         </w:numPr>
         <w:ind w:left="1440" w:hanging="359"/>
         <w:contextualSpacing w:val="1"/>
-        <w:rPr>
-          <w:color w:val="1155cc"/>
-        </w:rPr>
-      </w:pPr>
-      <w:r>
-        <w:rPr>
-          <w:color w:val="1155cc"/>
+        <w:rPr/>
+      </w:pPr>
+      <w:r>
+        <w:rPr>
           <w:rtl w:val="0"/>
         </w:rPr>
         <w:t xml:space="preserve">Requis lorsque sous le modèle de l’héritage et que la clef primaire entre deux tables est implicitement la même.</w:t>
@@ -3640,13 +5207,10 @@
         </w:numPr>
         <w:ind w:left="1440" w:hanging="359"/>
         <w:contextualSpacing w:val="1"/>
-        <w:rPr>
-          <w:color w:val="1155cc"/>
-        </w:rPr>
-      </w:pPr>
-      <w:r>
-        <w:rPr>
-          <w:color w:val="1155cc"/>
+        <w:rPr/>
+      </w:pPr>
+      <w:r>
+        <w:rPr>
           <w:rtl w:val="0"/>
         </w:rPr>
         <w:t xml:space="preserve">Requis pour joindre deux bases de données.</w:t>
@@ -3661,13 +5225,10 @@
         </w:numPr>
         <w:ind w:left="1440" w:hanging="359"/>
         <w:contextualSpacing w:val="1"/>
-        <w:rPr>
-          <w:color w:val="1155cc"/>
-        </w:rPr>
-      </w:pPr>
-      <w:r>
-        <w:rPr>
-          <w:color w:val="1155cc"/>
+        <w:rPr/>
+      </w:pPr>
+      <w:r>
+        <w:rPr>
           <w:rtl w:val="0"/>
         </w:rPr>
         <w:t xml:space="preserve">Peut être utilisé pour remplacer la jointure par défaut entre deux tables.</w:t>
@@ -3692,8 +5253,8 @@
         <w:widowControl w:val="0"/>
         <w:contextualSpacing w:val="0"/>
       </w:pPr>
-      <w:bookmarkStart w:id="15" w:colFirst="0" w:name="h.px3v8ru3idv6" w:colLast="0"/>
-      <w:bookmarkEnd w:id="15"/>
+      <w:bookmarkStart w:id="16" w:colFirst="0" w:name="h.px3v8ru3idv6" w:colLast="0"/>
+      <w:bookmarkEnd w:id="16"/>
       <w:r>
         <w:rPr>
           <w:rtl w:val="0"/>
@@ -4016,13 +5577,10 @@
         </w:numPr>
         <w:ind w:left="720" w:hanging="359"/>
         <w:contextualSpacing w:val="1"/>
-        <w:rPr>
-          <w:u w:val="none"/>
-        </w:rPr>
-      </w:pPr>
-      <w:r>
-        <w:rPr>
-          <w:color w:val="1155cc"/>
+        <w:rPr/>
+      </w:pPr>
+      <w:r>
+        <w:rPr>
           <w:rtl w:val="0"/>
         </w:rPr>
         <w:t xml:space="preserve">Création d’une classe “keyClonedDictionnary” représentant une table de correspondance entre les FK sous la forme “tableIdentifier / FK origine - tableIdentifier / FK destination”</w:t>
@@ -4037,13 +5595,10 @@
         </w:numPr>
         <w:ind w:left="1440" w:hanging="359"/>
         <w:contextualSpacing w:val="1"/>
-        <w:rPr>
-          <w:color w:val="1155cc"/>
-        </w:rPr>
-      </w:pPr>
-      <w:r>
-        <w:rPr>
-          <w:color w:val="1155cc"/>
+        <w:rPr/>
+      </w:pPr>
+      <w:r>
+        <w:rPr>
           <w:rtl w:val="0"/>
         </w:rPr>
         <w:t xml:space="preserve">Permet d’éliminer les boucles sans fin en gardant une trace de ce qui a déjà été fait.</w:t>
@@ -4062,7 +5617,6 @@
       </w:pPr>
       <w:r>
         <w:rPr>
-          <w:color w:val="1155cc"/>
           <w:rtl w:val="0"/>
         </w:rPr>
         <w:t xml:space="preserve">Évite de créer des doublons si d'autres lignes font référence à la même donnée.</w:t>
@@ -4198,8 +5752,8 @@
         <w:spacing w:lineRule="auto" w:after="80" w:before="360"/>
         <w:contextualSpacing w:val="0"/>
       </w:pPr>
-      <w:bookmarkStart w:id="16" w:colFirst="0" w:name="h.jzkfwxxi7ufl" w:colLast="0"/>
-      <w:bookmarkEnd w:id="16"/>
+      <w:bookmarkStart w:id="17" w:colFirst="0" w:name="h.jzkfwxxi7ufl" w:colLast="0"/>
+      <w:bookmarkEnd w:id="17"/>
       <w:r>
         <w:rPr>
           <w:rtl w:val="0"/>
@@ -4209,21 +5763,11 @@
     </w:p>
     <w:p>
       <w:pPr>
-        <w:contextualSpacing w:val="0"/>
-      </w:pPr>
-      <w:r>
-        <w:rPr>
-          <w:rtl w:val="0"/>
-        </w:rPr>
-      </w:r>
-    </w:p>
-    <w:p>
-      <w:pPr>
         <w:pStyle w:val="Heading2"/>
         <w:contextualSpacing w:val="0"/>
       </w:pPr>
-      <w:bookmarkStart w:id="17" w:colFirst="0" w:name="h.x4hxwe5zqmti" w:colLast="0"/>
-      <w:bookmarkEnd w:id="17"/>
+      <w:bookmarkStart w:id="18" w:colFirst="0" w:name="h.x4hxwe5zqmti" w:colLast="0"/>
+      <w:bookmarkEnd w:id="18"/>
       <w:r>
         <w:rPr>
           <w:rtl w:val="0"/>
@@ -6884,24 +8428,13 @@
     </w:p>
     <w:p>
       <w:pPr>
-        <w:contextualSpacing w:val="0"/>
-        <w:rPr/>
-      </w:pPr>
-      <w:r>
-        <w:rPr>
-          <w:rtl w:val="0"/>
-        </w:rPr>
-      </w:r>
-    </w:p>
-    <w:p>
-      <w:pPr>
         <w:pStyle w:val="Heading1"/>
         <w:widowControl w:val="0"/>
         <w:spacing w:lineRule="auto" w:after="80" w:before="360"/>
         <w:contextualSpacing w:val="0"/>
       </w:pPr>
-      <w:bookmarkStart w:id="18" w:colFirst="0" w:name="h.n4cpm95gbaqu" w:colLast="0"/>
-      <w:bookmarkEnd w:id="18"/>
+      <w:bookmarkStart w:id="19" w:colFirst="0" w:name="h.n4cpm95gbaqu" w:colLast="0"/>
+      <w:bookmarkEnd w:id="19"/>
       <w:r>
         <w:rPr>
           <w:rtl w:val="0"/>
@@ -6914,8 +8447,8 @@
         <w:pStyle w:val="Heading3"/>
         <w:contextualSpacing w:val="0"/>
       </w:pPr>
-      <w:bookmarkStart w:id="19" w:colFirst="0" w:name="h.iyfu35akwkae" w:colLast="0"/>
-      <w:bookmarkEnd w:id="19"/>
+      <w:bookmarkStart w:id="20" w:colFirst="0" w:name="h.iyfu35akwkae" w:colLast="0"/>
+      <w:bookmarkEnd w:id="20"/>
       <w:r>
         <w:rPr>
           <w:rtl w:val="0"/>
@@ -8249,7 +9782,7 @@
         <w:ind w:left="360"/>
         <w:contextualSpacing w:val="0"/>
       </w:pPr>
-      <w:hyperlink r:id="rId10">
+      <w:hyperlink r:id="rId11">
         <w:r>
           <w:rPr>
             <w:color w:val="1155cc"/>
@@ -8401,7 +9934,7 @@
         <w:rPr>
           <w:rtl w:val="0"/>
         </w:rPr>
-        <w:t xml:space="preserve">Précompiler les requêtes insert</w:t>
+        <w:t xml:space="preserve">Pré-compiler les requêtes insert</w:t>
       </w:r>
     </w:p>
     <w:p>
@@ -8619,8 +10152,8 @@
         <w:ind w:left="360"/>
         <w:contextualSpacing w:val="0"/>
       </w:pPr>
-      <w:bookmarkStart w:id="20" w:colFirst="0" w:name="h.baqh9yswahs6" w:colLast="0"/>
-      <w:bookmarkEnd w:id="20"/>
+      <w:bookmarkStart w:id="21" w:colFirst="0" w:name="h.baqh9yswahs6" w:colLast="0"/>
+      <w:bookmarkEnd w:id="21"/>
       <w:r>
         <w:rPr>
           <w:rtl w:val="0"/>
@@ -8646,7 +10179,7 @@
         <w:ind w:left="0" w:firstLine="0"/>
         <w:contextualSpacing w:val="0"/>
       </w:pPr>
-      <w:hyperlink r:id="rId11">
+      <w:hyperlink r:id="rId12">
         <w:r>
           <w:rPr>
             <w:color w:val="1155cc"/>
@@ -8668,7 +10201,7 @@
         <w:ind w:left="0" w:firstLine="0"/>
         <w:contextualSpacing w:val="0"/>
       </w:pPr>
-      <w:hyperlink r:id="rId12">
+      <w:hyperlink r:id="rId13">
         <w:r>
           <w:rPr>
             <w:color w:val="1155cc"/>
@@ -8690,7 +10223,7 @@
         <w:ind w:left="0" w:firstLine="0"/>
         <w:contextualSpacing w:val="0"/>
       </w:pPr>
-      <w:hyperlink r:id="rId13">
+      <w:hyperlink r:id="rId14">
         <w:r>
           <w:rPr>
             <w:color w:val="1155cc"/>
@@ -8712,7 +10245,7 @@
         <w:ind w:left="0" w:firstLine="0"/>
         <w:contextualSpacing w:val="0"/>
       </w:pPr>
-      <w:hyperlink r:id="rId14">
+      <w:hyperlink r:id="rId15">
         <w:r>
           <w:rPr>
             <w:color w:val="1155cc"/>
@@ -8746,8 +10279,8 @@
         <w:widowControl w:val="0"/>
         <w:contextualSpacing w:val="0"/>
       </w:pPr>
-      <w:bookmarkStart w:id="21" w:colFirst="0" w:name="h.7zmlqngkn3gg" w:colLast="0"/>
-      <w:bookmarkEnd w:id="21"/>
+      <w:bookmarkStart w:id="22" w:colFirst="0" w:name="h.7zmlqngkn3gg" w:colLast="0"/>
+      <w:bookmarkEnd w:id="22"/>
       <w:r>
         <w:rPr>
           <w:rtl w:val="0"/>
@@ -8980,8 +10513,8 @@
         <w:widowControl w:val="0"/>
         <w:contextualSpacing w:val="0"/>
       </w:pPr>
-      <w:bookmarkStart w:id="22" w:colFirst="0" w:name="h.oyaybhdff92k" w:colLast="0"/>
-      <w:bookmarkEnd w:id="22"/>
+      <w:bookmarkStart w:id="23" w:colFirst="0" w:name="h.oyaybhdff92k" w:colLast="0"/>
+      <w:bookmarkEnd w:id="23"/>
       <w:r>
         <w:rPr>
           <w:rtl w:val="0"/>
@@ -9604,11 +11137,53 @@
       </w:r>
     </w:p>
     <w:sectPr>
+      <w:headerReference r:id="rId16" w:type="default"/>
+      <w:footerReference r:id="rId17" w:type="default"/>
       <w:pgSz w:w="12240" w:h="15840"/>
       <w:pgMar w:left="1440" w:right="1440" w:top="1440" w:bottom="1440"/>
     </w:sectPr>
   </w:body>
 </w:document>
+</file>
+
+<file path=word/footer1.xml><?xml version="1.0" encoding="utf-8"?>
+<w:ftr xmlns:mc="http://schemas.openxmlformats.org/markup-compatibility/2006" xmlns:o="urn:schemas-microsoft-com:office:office" xmlns:r="http://schemas.openxmlformats.org/officeDocument/2006/relationships" xmlns:m="http://schemas.openxmlformats.org/officeDocument/2006/math" xmlns:v="urn:schemas-microsoft-com:vml" xmlns:wp="http://schemas.openxmlformats.org/drawingml/2006/wordprocessingDrawing" xmlns:w10="urn:schemas-microsoft-com:office:word" xmlns:w="http://schemas.openxmlformats.org/wordprocessingml/2006/main" xmlns:wne="http://schemas.microsoft.com/office/word/2006/wordml" xmlns:sl="http://schemas.openxmlformats.org/schemaLibrary/2006/main" xmlns:a="http://schemas.openxmlformats.org/drawingml/2006/main" xmlns:pic="http://schemas.openxmlformats.org/drawingml/2006/picture" xmlns:c="http://schemas.openxmlformats.org/drawingml/2006/chart" xmlns:lc="http://schemas.openxmlformats.org/drawingml/2006/lockedCanvas" xmlns:dgm="http://schemas.openxmlformats.org/drawingml/2006/diagram">
+  <w:p>
+    <w:pPr>
+      <w:contextualSpacing w:val="0"/>
+      <w:jc w:val="right"/>
+    </w:pPr>
+    <w:fldSimple w:dirty="0" w:instr="PAGE" w:fldLock="0">
+      <w:r>
+        <w:rPr/>
+      </w:r>
+    </w:fldSimple>
+    <w:r>
+      <w:rPr>
+        <w:rtl w:val="0"/>
+      </w:rPr>
+    </w:r>
+  </w:p>
+</w:ftr>
+</file>
+
+<file path=word/header1.xml><?xml version="1.0" encoding="utf-8"?>
+<w:hdr xmlns:mc="http://schemas.openxmlformats.org/markup-compatibility/2006" xmlns:o="urn:schemas-microsoft-com:office:office" xmlns:r="http://schemas.openxmlformats.org/officeDocument/2006/relationships" xmlns:m="http://schemas.openxmlformats.org/officeDocument/2006/math" xmlns:v="urn:schemas-microsoft-com:vml" xmlns:wp="http://schemas.openxmlformats.org/drawingml/2006/wordprocessingDrawing" xmlns:w10="urn:schemas-microsoft-com:office:word" xmlns:w="http://schemas.openxmlformats.org/wordprocessingml/2006/main" xmlns:wne="http://schemas.microsoft.com/office/word/2006/wordml" xmlns:sl="http://schemas.openxmlformats.org/schemaLibrary/2006/main" xmlns:a="http://schemas.openxmlformats.org/drawingml/2006/main" xmlns:pic="http://schemas.openxmlformats.org/drawingml/2006/picture" xmlns:c="http://schemas.openxmlformats.org/drawingml/2006/chart" xmlns:lc="http://schemas.openxmlformats.org/drawingml/2006/lockedCanvas" xmlns:dgm="http://schemas.openxmlformats.org/drawingml/2006/diagram">
+  <w:p>
+    <w:pPr>
+      <w:contextualSpacing w:val="0"/>
+      <w:jc w:val="right"/>
+    </w:pPr>
+    <w:r>
+      <w:rPr>
+        <w:rtl w:val="0"/>
+      </w:rPr>
+      <w:br w:type="textWrapping"/>
+      <w:br w:type="textWrapping"/>
+      <w:br w:type="textWrapping"/>
+    </w:r>
+  </w:p>
+</w:hdr>
 </file>
 
 <file path=word/numbering.xml><?xml version="1.0" encoding="utf-8"?>

</xml_diff>

<commit_message>
MAJ doc contrainte unique / conversion type. Ajout des fichiers au projet .csproj
</commit_message>
<xml_diff>
--- a/doc/DataCloner.docx
+++ b/doc/DataCloner.docx
@@ -666,12 +666,12 @@
           <wp:inline distR="114300" distT="114300" distB="114300" distL="114300">
             <wp:extent cy="3733800" cx="3000375"/>
             <wp:effectExtent t="0" b="0" r="0" l="0"/>
-            <wp:docPr id="3" name="image02.png"/>
+            <wp:docPr id="4" name="image05.png"/>
             <a:graphic>
               <a:graphicData uri="http://schemas.openxmlformats.org/drawingml/2006/picture">
                 <pic:pic>
                   <pic:nvPicPr>
-                    <pic:cNvPr id="0" name="image02.png"/>
+                    <pic:cNvPr id="0" name="image05.png"/>
                     <pic:cNvPicPr preferRelativeResize="0"/>
                   </pic:nvPicPr>
                   <pic:blipFill>
@@ -748,12 +748,12 @@
           <wp:inline distR="114300" distT="114300" distB="114300" distL="114300">
             <wp:extent cy="4381500" cx="2857500"/>
             <wp:effectExtent t="0" b="0" r="0" l="0"/>
-            <wp:docPr id="2" name="image04.png"/>
+            <wp:docPr id="2" name="image02.png"/>
             <a:graphic>
               <a:graphicData uri="http://schemas.openxmlformats.org/drawingml/2006/picture">
                 <pic:pic>
                   <pic:nvPicPr>
-                    <pic:cNvPr id="0" name="image04.png"/>
+                    <pic:cNvPr id="0" name="image02.png"/>
                     <pic:cNvPicPr preferRelativeResize="0"/>
                   </pic:nvPicPr>
                   <pic:blipFill>
@@ -802,7 +802,7 @@
         <w:rPr>
           <w:rtl w:val="0"/>
         </w:rPr>
-        <w:t xml:space="preserve">Certaines tables contiennent des éléments unique et parfois utilisés par plus d’une table. Ces éléments ne doivent donc pas être dupliqués alors on en vérifie la présence avant d’aller plus loin. S’il existe, on utilise sa PK sinon on le crée. La création implique la récupération des dépendances. On peut spécifier les tables statique dans la configuration “</w:t>
+        <w:t xml:space="preserve">Certaines tables contiennent des éléments unique et parfois utilisés par plusieurs entités. Ils ne doivent donc pas être dupliqués s’ils existent, alors on en vérifie la présence avant d’aller plus loin. S’ils existent, on utilise leur PK sinon on les crée. La création implique la récupération des dépendances. On peut spécifier les tables statique dans la configuration “</w:t>
       </w:r>
       <w:r>
         <w:rPr>
@@ -852,12 +852,12 @@
           <wp:inline distR="114300" distT="114300" distB="114300" distL="114300">
             <wp:extent cy="2857500" cx="4572000"/>
             <wp:effectExtent t="0" b="0" r="0" l="0"/>
-            <wp:docPr id="5" name="image03.png"/>
+            <wp:docPr id="7" name="image06.png"/>
             <a:graphic>
               <a:graphicData uri="http://schemas.openxmlformats.org/drawingml/2006/picture">
                 <pic:pic>
                   <pic:nvPicPr>
-                    <pic:cNvPr id="0" name="image03.png"/>
+                    <pic:cNvPr id="0" name="image06.png"/>
                     <pic:cNvPicPr preferRelativeResize="0"/>
                   </pic:nvPicPr>
                   <pic:blipFill>
@@ -894,7 +894,7 @@
         <w:rPr>
           <w:rtl w:val="0"/>
         </w:rPr>
-        <w:t xml:space="preserve">Pour l’enregistrement d’une dérivée, il faut aller chercher ses dépendances de façon récursive. Pour les dépendances récupérée, il faut faire attention de ne pas sélectionner ses dérivées sous peine de ramener la base de données au complet. S’il ont veut tout de même récupérer les tables dépendantes, on peut le faire en ajoutant les tables dans la configuration “</w:t>
+        <w:t xml:space="preserve">Pour l’enregistrement d’une dérivée, il faut aller chercher ses dépendances de façon récursive. Pour les dépendances récupérée, il faut faire attention de ne pas sélectionner ses dérivées sous peine de récupérer trop d’informations. S’il ont veut tout de même récupérer certaines tables dépendantes, on peut le faire en ajoutant les tables dans la configuration “</w:t>
       </w:r>
       <w:r>
         <w:rPr>
@@ -942,12 +942,12 @@
           <wp:inline distR="114300" distT="114300" distB="114300" distL="114300">
             <wp:extent cy="2238375" cx="5248275"/>
             <wp:effectExtent t="0" b="0" r="0" l="0"/>
-            <wp:docPr id="4" name="image01.png"/>
+            <wp:docPr id="6" name="image03.png"/>
             <a:graphic>
               <a:graphicData uri="http://schemas.openxmlformats.org/drawingml/2006/picture">
                 <pic:pic>
                   <pic:nvPicPr>
-                    <pic:cNvPr id="0" name="image01.png"/>
+                    <pic:cNvPr id="0" name="image03.png"/>
                     <pic:cNvPicPr preferRelativeResize="0"/>
                   </pic:nvPicPr>
                   <pic:blipFill>
@@ -1033,12 +1033,12 @@
           <wp:inline distR="114300" distT="114300" distB="114300" distL="114300">
             <wp:extent cy="3098800" cx="5943600"/>
             <wp:effectExtent t="0" b="0" r="0" l="0"/>
-            <wp:docPr id="6" name="image05.png"/>
+            <wp:docPr id="8" name="image07.png"/>
             <a:graphic>
               <a:graphicData uri="http://schemas.openxmlformats.org/drawingml/2006/picture">
                 <pic:pic>
                   <pic:nvPicPr>
-                    <pic:cNvPr id="0" name="image05.png"/>
+                    <pic:cNvPr id="0" name="image07.png"/>
                     <pic:cNvPicPr preferRelativeResize="0"/>
                   </pic:nvPicPr>
                   <pic:blipFill>
@@ -1075,205 +1075,229 @@
         <w:rPr>
           <w:rtl w:val="0"/>
         </w:rPr>
-        <w:t xml:space="preserve">Lorsque plusieurs serveurs se répartissent les tâches, il faut une façon de les lier ensemble pour assurer l’intégrité référentiel. On peut le faire avec la configuration dans la section “</w:t>
-      </w:r>
-      <w:r>
-        <w:rPr>
-          <w:rtl w:val="0"/>
-        </w:rPr>
-        <w:t xml:space="preserve">extraForeignKeys</w:t>
-      </w:r>
-      <w:r>
-        <w:rPr>
-          <w:rtl w:val="0"/>
-        </w:rPr>
-        <w:t xml:space="preserve">” qui permet l’ajout, modification et suppression. Permet également de redresser un modèle de base de données qui n’aurait pas été correctement conçu. </w:t>
-      </w:r>
-    </w:p>
-    <w:p>
-      <w:pPr>
-        <w:contextualSpacing w:val="0"/>
-      </w:pPr>
-      <w:r>
-        <w:rPr>
-          <w:rtl w:val="0"/>
-        </w:rPr>
-      </w:r>
-    </w:p>
-    <w:p>
-      <w:pPr>
-        <w:contextualSpacing w:val="0"/>
-      </w:pPr>
-      <w:r>
-        <w:rPr>
-          <w:rtl w:val="0"/>
-        </w:rPr>
-      </w:r>
-    </w:p>
-    <w:p>
-      <w:pPr>
-        <w:contextualSpacing w:val="0"/>
-      </w:pPr>
-      <w:r>
-        <w:rPr>
-          <w:rtl w:val="0"/>
-        </w:rPr>
-      </w:r>
-    </w:p>
-    <w:p>
-      <w:pPr>
-        <w:contextualSpacing w:val="0"/>
-      </w:pPr>
-      <w:r>
-        <w:rPr>
-          <w:rtl w:val="0"/>
-        </w:rPr>
-      </w:r>
-    </w:p>
-    <w:p>
-      <w:pPr>
-        <w:contextualSpacing w:val="0"/>
-      </w:pPr>
-      <w:r>
-        <w:rPr>
-          <w:rtl w:val="0"/>
-        </w:rPr>
-      </w:r>
-    </w:p>
-    <w:p>
-      <w:pPr>
-        <w:contextualSpacing w:val="0"/>
-      </w:pPr>
-      <w:r>
-        <w:rPr>
-          <w:rtl w:val="0"/>
-        </w:rPr>
-      </w:r>
-    </w:p>
-    <w:p>
-      <w:pPr>
-        <w:contextualSpacing w:val="0"/>
-      </w:pPr>
-      <w:r>
-        <w:rPr>
-          <w:rtl w:val="0"/>
-        </w:rPr>
-      </w:r>
-    </w:p>
-    <w:p>
-      <w:pPr>
-        <w:contextualSpacing w:val="0"/>
-      </w:pPr>
-      <w:r>
-        <w:rPr>
-          <w:rtl w:val="0"/>
-        </w:rPr>
-      </w:r>
-    </w:p>
-    <w:p>
-      <w:pPr>
-        <w:contextualSpacing w:val="0"/>
-      </w:pPr>
-      <w:r>
-        <w:rPr>
-          <w:rtl w:val="0"/>
-        </w:rPr>
-      </w:r>
-    </w:p>
-    <w:p>
-      <w:pPr>
-        <w:contextualSpacing w:val="0"/>
-      </w:pPr>
-      <w:r>
-        <w:rPr>
-          <w:rtl w:val="0"/>
-        </w:rPr>
-      </w:r>
-    </w:p>
-    <w:p>
-      <w:pPr>
-        <w:contextualSpacing w:val="0"/>
-      </w:pPr>
-      <w:r>
-        <w:rPr>
-          <w:rtl w:val="0"/>
-        </w:rPr>
-      </w:r>
-    </w:p>
-    <w:p>
-      <w:pPr>
-        <w:contextualSpacing w:val="0"/>
-      </w:pPr>
-      <w:r>
-        <w:rPr>
-          <w:rtl w:val="0"/>
-        </w:rPr>
-      </w:r>
-    </w:p>
-    <w:p>
-      <w:pPr>
-        <w:contextualSpacing w:val="0"/>
-      </w:pPr>
-      <w:r>
-        <w:rPr>
-          <w:rtl w:val="0"/>
-        </w:rPr>
-      </w:r>
-    </w:p>
-    <w:p>
-      <w:pPr>
-        <w:contextualSpacing w:val="0"/>
-      </w:pPr>
-      <w:r>
-        <w:rPr>
-          <w:rtl w:val="0"/>
-        </w:rPr>
-      </w:r>
-    </w:p>
-    <w:p>
-      <w:pPr>
-        <w:contextualSpacing w:val="0"/>
-      </w:pPr>
-      <w:r>
-        <w:rPr>
-          <w:rtl w:val="0"/>
-        </w:rPr>
-      </w:r>
-    </w:p>
-    <w:p>
-      <w:pPr>
-        <w:contextualSpacing w:val="0"/>
-      </w:pPr>
-      <w:r>
-        <w:rPr>
-          <w:rtl w:val="0"/>
-        </w:rPr>
-      </w:r>
-    </w:p>
-    <w:p>
-      <w:pPr>
-        <w:contextualSpacing w:val="0"/>
-      </w:pPr>
-      <w:r>
-        <w:rPr>
-          <w:rtl w:val="0"/>
-        </w:rPr>
-      </w:r>
-    </w:p>
-    <w:p>
-      <w:pPr>
-        <w:contextualSpacing w:val="0"/>
-      </w:pPr>
-      <w:r>
-        <w:rPr>
-          <w:rtl w:val="0"/>
-        </w:rPr>
-      </w:r>
-    </w:p>
-    <w:p>
-      <w:pPr>
-        <w:contextualSpacing w:val="0"/>
-      </w:pPr>
+        <w:t xml:space="preserve">Lorsque plusieurs serveurs se répartissent les tâches, il faut une façon de les lier ensemble pour assurer l’intégrité référentiel lors de la récupération des données. On peut créer des liens avec la configuration, dans la section “f</w:t>
+      </w:r>
+      <w:r>
+        <w:rPr>
+          <w:rtl w:val="0"/>
+        </w:rPr>
+        <w:t xml:space="preserve">oreignKeys</w:t>
+      </w:r>
+      <w:r>
+        <w:rPr>
+          <w:rtl w:val="0"/>
+        </w:rPr>
+        <w:t xml:space="preserve">”, qui autorise l’ajout, modification et suppression de clefs étrangères. Elle permet également de redresser un modèle de base de données qui n’aurait pas été correctement conçu. </w:t>
+      </w:r>
+    </w:p>
+    <w:p>
+      <w:pPr>
+        <w:contextualSpacing w:val="0"/>
+      </w:pPr>
+      <w:r>
+        <w:rPr>
+          <w:rtl w:val="0"/>
+        </w:rPr>
+      </w:r>
+    </w:p>
+    <w:p>
+      <w:pPr>
+        <w:contextualSpacing w:val="0"/>
+      </w:pPr>
+      <w:r>
+        <w:rPr>
+          <w:rtl w:val="0"/>
+        </w:rPr>
+      </w:r>
+    </w:p>
+    <w:p>
+      <w:pPr>
+        <w:pStyle w:val="Heading3"/>
+        <w:spacing w:lineRule="auto" w:line="360"/>
+        <w:contextualSpacing w:val="0"/>
+      </w:pPr>
+      <w:bookmarkStart w:id="13" w:colFirst="0" w:name="h.6qcwb0o0qqe8" w:colLast="0"/>
+      <w:bookmarkEnd w:id="13"/>
+      <w:r>
+        <w:rPr>
+          <w:rtl w:val="0"/>
+        </w:rPr>
+        <w:t xml:space="preserve">Contrainte unique / brouillage données</w:t>
+      </w:r>
+    </w:p>
+    <w:p>
+      <w:pPr>
+        <w:contextualSpacing w:val="0"/>
+      </w:pPr>
+      <w:r>
+        <w:drawing>
+          <wp:inline distR="114300" distT="114300" distB="114300" distL="114300">
+            <wp:extent cy="1428750" cx="5905500"/>
+            <wp:effectExtent t="0" b="0" r="0" l="0"/>
+            <wp:docPr id="3" name="image01.png"/>
+            <a:graphic>
+              <a:graphicData uri="http://schemas.openxmlformats.org/drawingml/2006/picture">
+                <pic:pic>
+                  <pic:nvPicPr>
+                    <pic:cNvPr id="0" name="image01.png"/>
+                    <pic:cNvPicPr preferRelativeResize="0"/>
+                  </pic:nvPicPr>
+                  <pic:blipFill>
+                    <a:blip r:embed="rId11"/>
+                    <a:srcRect t="0" b="0" r="0" l="0"/>
+                    <a:stretch>
+                      <a:fillRect/>
+                    </a:stretch>
+                  </pic:blipFill>
+                  <pic:spPr>
+                    <a:xfrm>
+                      <a:ext cy="1428750" cx="5905500"/>
+                    </a:xfrm>
+                    <a:prstGeom prst="rect"/>
+                    <a:ln/>
+                  </pic:spPr>
+                </pic:pic>
+              </a:graphicData>
+            </a:graphic>
+          </wp:inline>
+        </w:drawing>
+      </w:r>
+      <w:r>
+        <w:rPr>
+          <w:rtl w:val="0"/>
+        </w:rPr>
+      </w:r>
+    </w:p>
+    <w:p>
+      <w:pPr>
+        <w:contextualSpacing w:val="0"/>
+      </w:pPr>
+      <w:r>
+        <w:rPr>
+          <w:rtl w:val="0"/>
+        </w:rPr>
+        <w:t xml:space="preserve">Il faut tout d’abord ne pas oublier d’inclure les clefs étrangères manquantes portant sur des colonnes de contrainte unique. Comme les valeurs de ces colonnes ne sont pas auto-générées, le client doit fournir un module complémentaire permettant de générer une valeur pour une colonne bien précise.</w:t>
+      </w:r>
+    </w:p>
+    <w:p>
+      <w:pPr>
+        <w:contextualSpacing w:val="0"/>
+      </w:pPr>
+      <w:r>
+        <w:rPr>
+          <w:rtl w:val="0"/>
+        </w:rPr>
+      </w:r>
+    </w:p>
+    <w:p>
+      <w:pPr>
+        <w:contextualSpacing w:val="0"/>
+      </w:pPr>
+      <w:r>
+        <w:rPr>
+          <w:rtl w:val="0"/>
+        </w:rPr>
+      </w:r>
+    </w:p>
+    <w:p>
+      <w:pPr>
+        <w:contextualSpacing w:val="0"/>
+      </w:pPr>
+      <w:r>
+        <w:rPr>
+          <w:rtl w:val="0"/>
+        </w:rPr>
+      </w:r>
+    </w:p>
+    <w:p>
+      <w:pPr>
+        <w:contextualSpacing w:val="0"/>
+      </w:pPr>
+      <w:r>
+        <w:rPr>
+          <w:rtl w:val="0"/>
+        </w:rPr>
+      </w:r>
+    </w:p>
+    <w:p>
+      <w:pPr>
+        <w:pStyle w:val="Heading3"/>
+        <w:contextualSpacing w:val="0"/>
+      </w:pPr>
+      <w:bookmarkStart w:id="14" w:colFirst="0" w:name="h.zaq8a5jc19zm" w:colLast="0"/>
+      <w:bookmarkEnd w:id="14"/>
+      <w:r>
+        <w:rPr>
+          <w:rtl w:val="0"/>
+        </w:rPr>
+        <w:t xml:space="preserve">Conversion de type</w:t>
+      </w:r>
+    </w:p>
+    <w:p>
+      <w:pPr>
+        <w:contextualSpacing w:val="0"/>
+      </w:pPr>
+      <w:r>
+        <w:drawing>
+          <wp:inline distR="114300" distT="114300" distB="114300" distL="114300">
+            <wp:extent cy="1428750" cx="5905500"/>
+            <wp:effectExtent t="0" b="0" r="0" l="0"/>
+            <wp:docPr id="5" name="image04.png"/>
+            <a:graphic>
+              <a:graphicData uri="http://schemas.openxmlformats.org/drawingml/2006/picture">
+                <pic:pic>
+                  <pic:nvPicPr>
+                    <pic:cNvPr id="0" name="image04.png"/>
+                    <pic:cNvPicPr preferRelativeResize="0"/>
+                  </pic:nvPicPr>
+                  <pic:blipFill>
+                    <a:blip r:embed="rId12"/>
+                    <a:srcRect t="0" b="0" r="0" l="0"/>
+                    <a:stretch>
+                      <a:fillRect/>
+                    </a:stretch>
+                  </pic:blipFill>
+                  <pic:spPr>
+                    <a:xfrm>
+                      <a:ext cy="1428750" cx="5905500"/>
+                    </a:xfrm>
+                    <a:prstGeom prst="rect"/>
+                    <a:ln/>
+                  </pic:spPr>
+                </pic:pic>
+              </a:graphicData>
+            </a:graphic>
+          </wp:inline>
+        </w:drawing>
+      </w:r>
+      <w:r>
+        <w:rPr>
+          <w:rtl w:val="0"/>
+        </w:rPr>
+      </w:r>
+    </w:p>
+    <w:p>
+      <w:pPr>
+        <w:contextualSpacing w:val="0"/>
+      </w:pPr>
+      <w:r>
+        <w:rPr>
+          <w:rtl w:val="0"/>
+        </w:rPr>
+        <w:t xml:space="preserve">Lors de la liaison entre deux progiciels par exemple, il se peut que les types de données ne correspondent pas. Pour ces cas, il faudra indiquer les types dans la configuration “foreignKeys” pour chacune des colonnes.</w:t>
+      </w:r>
+      <w:r>
+        <w:rPr>
+          <w:rtl w:val="0"/>
+        </w:rPr>
+        <w:t xml:space="preserve"> **Lors de la génération de la cache, l</w:t>
+      </w:r>
+      <w:r>
+        <w:rPr>
+          <w:rtl w:val="0"/>
+        </w:rPr>
+        <w:t xml:space="preserve">es types pourront être récupérés depuis la BD et assignés à la configuration existante.</w:t>
+      </w:r>
       <w:r>
         <w:rPr>
           <w:rtl w:val="0"/>
@@ -1287,8 +1311,8 @@
         <w:spacing w:lineRule="auto" w:after="80" w:before="360"/>
         <w:contextualSpacing w:val="0"/>
       </w:pPr>
-      <w:bookmarkStart w:id="13" w:colFirst="0" w:name="h.lbp4g646dt2g" w:colLast="0"/>
-      <w:bookmarkEnd w:id="13"/>
+      <w:bookmarkStart w:id="15" w:colFirst="0" w:name="h.lbp4g646dt2g" w:colLast="0"/>
+      <w:bookmarkEnd w:id="15"/>
       <w:r>
         <w:rPr>
           <w:rtl w:val="0"/>
@@ -1301,8 +1325,8 @@
         <w:pStyle w:val="Heading3"/>
         <w:contextualSpacing w:val="0"/>
       </w:pPr>
-      <w:bookmarkStart w:id="14" w:colFirst="0" w:name="h.y16m7sx45ouv" w:colLast="0"/>
-      <w:bookmarkEnd w:id="14"/>
+      <w:bookmarkStart w:id="16" w:colFirst="0" w:name="h.y16m7sx45ouv" w:colLast="0"/>
+      <w:bookmarkEnd w:id="16"/>
       <w:r>
         <w:rPr>
           <w:rtl w:val="0"/>
@@ -1536,8 +1560,8 @@
         <w:widowControl w:val="0"/>
         <w:contextualSpacing w:val="0"/>
       </w:pPr>
-      <w:bookmarkStart w:id="15" w:colFirst="0" w:name="h.ef1jjxvktr14" w:colLast="0"/>
-      <w:bookmarkEnd w:id="15"/>
+      <w:bookmarkStart w:id="17" w:colFirst="0" w:name="h.ef1jjxvktr14" w:colLast="0"/>
+      <w:bookmarkEnd w:id="17"/>
       <w:r>
         <w:rPr>
           <w:rtl w:val="0"/>
@@ -3616,7 +3640,7 @@
         <w:rPr>
           <w:rtl w:val="0"/>
         </w:rPr>
-        <w:t xml:space="preserve">Création d’une classe “extraForeignKeys” représentant des relations supplémentaires entre les tables sous la forme “(tableIdentifier / ColumnName) - (tableIdentifier / ColumnName),  Mode=’Add | Modify | Remove’ ”  : </w:t>
+        <w:t xml:space="preserve">Création d’une classe “extraForeignKeys” représentant des relations supplémentaires entre les tables sous la forme “(tableIdentifier / ColumnName) - (tableIdentifier / ColumnName) ”  : </w:t>
         <w:br w:type="textWrapping"/>
         <w:t xml:space="preserve">Ex : </w:t>
       </w:r>
@@ -3930,7 +3954,7 @@
           <w:sz w:val="18"/>
           <w:rtl w:val="0"/>
         </w:rPr>
-        <w:t xml:space="preserve">&lt;fk</w:t>
+        <w:t xml:space="preserve">&lt;add</w:t>
       </w:r>
       <w:r>
         <w:rPr>
@@ -3948,6 +3972,216 @@
           <w:sz w:val="18"/>
           <w:rtl w:val="0"/>
         </w:rPr>
+        <w:t xml:space="preserve">serverIdDest</w:t>
+      </w:r>
+      <w:r>
+        <w:rPr>
+          <w:rFonts w:cs="Consolas" w:hAnsi="Consolas" w:eastAsia="Consolas" w:ascii="Consolas"/>
+          <w:color w:val="666600"/>
+          <w:sz w:val="18"/>
+          <w:rtl w:val="0"/>
+        </w:rPr>
+        <w:t xml:space="preserve">=</w:t>
+      </w:r>
+      <w:r>
+        <w:rPr>
+          <w:rFonts w:cs="Consolas" w:hAnsi="Consolas" w:eastAsia="Consolas" w:ascii="Consolas"/>
+          <w:color w:val="008800"/>
+          <w:sz w:val="18"/>
+          <w:rtl w:val="0"/>
+        </w:rPr>
+        <w:t xml:space="preserve">"1"</w:t>
+      </w:r>
+      <w:r>
+        <w:rPr>
+          <w:rFonts w:cs="Consolas" w:hAnsi="Consolas" w:eastAsia="Consolas" w:ascii="Consolas"/>
+          <w:color w:val="000000"/>
+          <w:sz w:val="18"/>
+          <w:rtl w:val="0"/>
+        </w:rPr>
+        <w:t xml:space="preserve"> </w:t>
+      </w:r>
+      <w:r>
+        <w:rPr>
+          <w:rFonts w:cs="Consolas" w:hAnsi="Consolas" w:eastAsia="Consolas" w:ascii="Consolas"/>
+          <w:color w:val="660066"/>
+          <w:sz w:val="18"/>
+          <w:rtl w:val="0"/>
+        </w:rPr>
+        <w:t xml:space="preserve">databaseDest</w:t>
+      </w:r>
+      <w:r>
+        <w:rPr>
+          <w:rFonts w:cs="Consolas" w:hAnsi="Consolas" w:eastAsia="Consolas" w:ascii="Consolas"/>
+          <w:color w:val="666600"/>
+          <w:sz w:val="18"/>
+          <w:rtl w:val="0"/>
+        </w:rPr>
+        <w:t xml:space="preserve">=</w:t>
+      </w:r>
+      <w:r>
+        <w:rPr>
+          <w:rFonts w:cs="Consolas" w:hAnsi="Consolas" w:eastAsia="Consolas" w:ascii="Consolas"/>
+          <w:color w:val="008800"/>
+          <w:sz w:val="18"/>
+          <w:rtl w:val="0"/>
+        </w:rPr>
+        <w:t xml:space="preserve">"db"</w:t>
+      </w:r>
+      <w:r>
+        <w:rPr>
+          <w:rFonts w:cs="Consolas" w:hAnsi="Consolas" w:eastAsia="Consolas" w:ascii="Consolas"/>
+          <w:color w:val="000000"/>
+          <w:sz w:val="18"/>
+          <w:rtl w:val="0"/>
+        </w:rPr>
+        <w:t xml:space="preserve"> </w:t>
+      </w:r>
+      <w:r>
+        <w:rPr>
+          <w:rFonts w:cs="Consolas" w:hAnsi="Consolas" w:eastAsia="Consolas" w:ascii="Consolas"/>
+          <w:color w:val="660066"/>
+          <w:sz w:val="18"/>
+          <w:rtl w:val="0"/>
+        </w:rPr>
+        <w:t xml:space="preserve">schemaDest</w:t>
+      </w:r>
+      <w:r>
+        <w:rPr>
+          <w:rFonts w:cs="Consolas" w:hAnsi="Consolas" w:eastAsia="Consolas" w:ascii="Consolas"/>
+          <w:color w:val="666600"/>
+          <w:sz w:val="18"/>
+          <w:rtl w:val="0"/>
+        </w:rPr>
+        <w:t xml:space="preserve">=</w:t>
+      </w:r>
+      <w:r>
+        <w:rPr>
+          <w:rFonts w:cs="Consolas" w:hAnsi="Consolas" w:eastAsia="Consolas" w:ascii="Consolas"/>
+          <w:color w:val="008800"/>
+          <w:sz w:val="18"/>
+          <w:rtl w:val="0"/>
+        </w:rPr>
+        <w:t xml:space="preserve">"dbo"</w:t>
+      </w:r>
+      <w:r>
+        <w:rPr>
+          <w:rFonts w:cs="Consolas" w:hAnsi="Consolas" w:eastAsia="Consolas" w:ascii="Consolas"/>
+          <w:color w:val="000000"/>
+          <w:sz w:val="18"/>
+          <w:rtl w:val="0"/>
+        </w:rPr>
+        <w:t xml:space="preserve"> </w:t>
+      </w:r>
+      <w:r>
+        <w:rPr>
+          <w:rFonts w:cs="Consolas" w:hAnsi="Consolas" w:eastAsia="Consolas" w:ascii="Consolas"/>
+          <w:color w:val="660066"/>
+          <w:sz w:val="18"/>
+          <w:rtl w:val="0"/>
+        </w:rPr>
+        <w:t xml:space="preserve">TableDest</w:t>
+      </w:r>
+      <w:r>
+        <w:rPr>
+          <w:rFonts w:cs="Consolas" w:hAnsi="Consolas" w:eastAsia="Consolas" w:ascii="Consolas"/>
+          <w:color w:val="666600"/>
+          <w:sz w:val="18"/>
+          <w:rtl w:val="0"/>
+        </w:rPr>
+        <w:t xml:space="preserve">=</w:t>
+      </w:r>
+      <w:r>
+        <w:rPr>
+          <w:rFonts w:cs="Consolas" w:hAnsi="Consolas" w:eastAsia="Consolas" w:ascii="Consolas"/>
+          <w:color w:val="008800"/>
+          <w:sz w:val="18"/>
+          <w:rtl w:val="0"/>
+        </w:rPr>
+        <w:t xml:space="preserve">"personne"</w:t>
+      </w:r>
+      <w:r>
+        <w:rPr>
+          <w:rFonts w:cs="Consolas" w:hAnsi="Consolas" w:eastAsia="Consolas" w:ascii="Consolas"/>
+          <w:color w:val="000000"/>
+          <w:sz w:val="18"/>
+          <w:rtl w:val="0"/>
+        </w:rPr>
+        <w:t xml:space="preserve"> </w:t>
+      </w:r>
+      <w:r>
+        <w:rPr>
+          <w:rFonts w:cs="Consolas" w:hAnsi="Consolas" w:eastAsia="Consolas" w:ascii="Consolas"/>
+          <w:color w:val="660066"/>
+          <w:sz w:val="18"/>
+          <w:rtl w:val="0"/>
+        </w:rPr>
+        <w:t xml:space="preserve">Active</w:t>
+      </w:r>
+      <w:r>
+        <w:rPr>
+          <w:rFonts w:cs="Consolas" w:hAnsi="Consolas" w:eastAsia="Consolas" w:ascii="Consolas"/>
+          <w:color w:val="666600"/>
+          <w:sz w:val="18"/>
+          <w:rtl w:val="0"/>
+        </w:rPr>
+        <w:t xml:space="preserve">=</w:t>
+      </w:r>
+      <w:r>
+        <w:rPr>
+          <w:rFonts w:cs="Consolas" w:hAnsi="Consolas" w:eastAsia="Consolas" w:ascii="Consolas"/>
+          <w:color w:val="008800"/>
+          <w:sz w:val="18"/>
+          <w:rtl w:val="0"/>
+        </w:rPr>
+        <w:t xml:space="preserve">"True"&gt;</w:t>
+      </w:r>
+      <w:r>
+        <w:rPr>
+          <w:rtl w:val="0"/>
+        </w:rPr>
+      </w:r>
+    </w:p>
+    <w:p>
+      <w:pPr>
+        <w:widowControl w:val="0"/>
+        <w:ind w:firstLine="720"/>
+        <w:contextualSpacing w:val="0"/>
+      </w:pPr>
+      <w:r>
+        <w:rPr>
+          <w:rFonts w:cs="Consolas" w:hAnsi="Consolas" w:eastAsia="Consolas" w:ascii="Consolas"/>
+          <w:color w:val="000000"/>
+          <w:sz w:val="18"/>
+          <w:rtl w:val="0"/>
+        </w:rPr>
+        <w:t xml:space="preserve">                        </w:t>
+      </w:r>
+      <w:r>
+        <w:rPr>
+          <w:rFonts w:cs="Consolas" w:hAnsi="Consolas" w:eastAsia="Consolas" w:ascii="Consolas"/>
+          <w:color w:val="000088"/>
+          <w:sz w:val="18"/>
+          <w:rtl w:val="0"/>
+        </w:rPr>
+        <w:t xml:space="preserve">&lt;column</w:t>
+      </w:r>
+      <w:r>
+        <w:rPr>
+          <w:rFonts w:cs="Consolas" w:hAnsi="Consolas" w:eastAsia="Consolas" w:ascii="Consolas"/>
+          <w:color w:val="000000"/>
+          <w:sz w:val="18"/>
+          <w:rtl w:val="0"/>
+        </w:rPr>
+        <w:t xml:space="preserve"> </w:t>
+      </w:r>
+      <w:r>
+        <w:rPr>
+          <w:rFonts w:cs="Consolas" w:hAnsi="Consolas" w:eastAsia="Consolas" w:ascii="Consolas"/>
+          <w:color w:val="660066"/>
+          <w:sz w:val="18"/>
+          <w:rtl w:val="0"/>
+        </w:rPr>
         <w:t xml:space="preserve">Name</w:t>
       </w:r>
       <w:r>
@@ -3966,7 +4200,7 @@
           <w:sz w:val="18"/>
           <w:rtl w:val="0"/>
         </w:rPr>
-        <w:t xml:space="preserve">""</w:t>
+        <w:t xml:space="preserve">"idService"</w:t>
       </w:r>
       <w:r>
         <w:rPr>
@@ -3984,7 +4218,7 @@
           <w:sz w:val="18"/>
           <w:rtl w:val="0"/>
         </w:rPr>
-        <w:t xml:space="preserve">Mode</w:t>
+        <w:t xml:space="preserve">ColNameDest</w:t>
       </w:r>
       <w:r>
         <w:rPr>
@@ -4002,7 +4236,7 @@
           <w:sz w:val="18"/>
           <w:rtl w:val="0"/>
         </w:rPr>
-        <w:t xml:space="preserve">"Add"</w:t>
+        <w:t xml:space="preserve">"idService"</w:t>
       </w:r>
       <w:r>
         <w:rPr>
@@ -4016,10 +4250,244 @@
       <w:r>
         <w:rPr>
           <w:rFonts w:cs="Consolas" w:hAnsi="Consolas" w:eastAsia="Consolas" w:ascii="Consolas"/>
+          <w:color w:val="000088"/>
+          <w:sz w:val="18"/>
+          <w:rtl w:val="0"/>
+        </w:rPr>
+        <w:t xml:space="preserve">/&gt;</w:t>
+      </w:r>
+      <w:r>
+        <w:rPr>
+          <w:rtl w:val="0"/>
+        </w:rPr>
+      </w:r>
+    </w:p>
+    <w:p>
+      <w:pPr>
+        <w:widowControl w:val="0"/>
+        <w:ind w:firstLine="720"/>
+        <w:contextualSpacing w:val="0"/>
+      </w:pPr>
+      <w:r>
+        <w:rPr>
+          <w:rFonts w:cs="Consolas" w:hAnsi="Consolas" w:eastAsia="Consolas" w:ascii="Consolas"/>
+          <w:color w:val="000000"/>
+          <w:sz w:val="18"/>
+          <w:rtl w:val="0"/>
+        </w:rPr>
+        <w:t xml:space="preserve">                        </w:t>
+      </w:r>
+      <w:r>
+        <w:rPr>
+          <w:rFonts w:cs="Consolas" w:hAnsi="Consolas" w:eastAsia="Consolas" w:ascii="Consolas"/>
+          <w:color w:val="000088"/>
+          <w:sz w:val="18"/>
+          <w:rtl w:val="0"/>
+        </w:rPr>
+        <w:t xml:space="preserve">&lt;column</w:t>
+      </w:r>
+      <w:r>
+        <w:rPr>
+          <w:rFonts w:cs="Consolas" w:hAnsi="Consolas" w:eastAsia="Consolas" w:ascii="Consolas"/>
+          <w:color w:val="000000"/>
+          <w:sz w:val="18"/>
+          <w:rtl w:val="0"/>
+        </w:rPr>
+        <w:t xml:space="preserve"> </w:t>
+      </w:r>
+      <w:r>
+        <w:rPr>
+          <w:rFonts w:cs="Consolas" w:hAnsi="Consolas" w:eastAsia="Consolas" w:ascii="Consolas"/>
           <w:color w:val="660066"/>
           <w:sz w:val="18"/>
           <w:rtl w:val="0"/>
         </w:rPr>
+        <w:t xml:space="preserve">Name</w:t>
+      </w:r>
+      <w:r>
+        <w:rPr>
+          <w:rFonts w:cs="Consolas" w:hAnsi="Consolas" w:eastAsia="Consolas" w:ascii="Consolas"/>
+          <w:color w:val="666600"/>
+          <w:sz w:val="18"/>
+          <w:rtl w:val="0"/>
+        </w:rPr>
+        <w:t xml:space="preserve">=</w:t>
+      </w:r>
+      <w:r>
+        <w:rPr>
+          <w:rFonts w:cs="Consolas" w:hAnsi="Consolas" w:eastAsia="Consolas" w:ascii="Consolas"/>
+          <w:color w:val="008800"/>
+          <w:sz w:val="18"/>
+          <w:rtl w:val="0"/>
+        </w:rPr>
+        <w:t xml:space="preserve">"idTransaction"</w:t>
+      </w:r>
+      <w:r>
+        <w:rPr>
+          <w:rFonts w:cs="Consolas" w:hAnsi="Consolas" w:eastAsia="Consolas" w:ascii="Consolas"/>
+          <w:color w:val="000000"/>
+          <w:sz w:val="18"/>
+          <w:rtl w:val="0"/>
+        </w:rPr>
+        <w:t xml:space="preserve"> </w:t>
+      </w:r>
+      <w:r>
+        <w:rPr>
+          <w:rFonts w:cs="Consolas" w:hAnsi="Consolas" w:eastAsia="Consolas" w:ascii="Consolas"/>
+          <w:color w:val="660066"/>
+          <w:sz w:val="18"/>
+          <w:rtl w:val="0"/>
+        </w:rPr>
+        <w:t xml:space="preserve">ColNameDest</w:t>
+      </w:r>
+      <w:r>
+        <w:rPr>
+          <w:rFonts w:cs="Consolas" w:hAnsi="Consolas" w:eastAsia="Consolas" w:ascii="Consolas"/>
+          <w:color w:val="666600"/>
+          <w:sz w:val="18"/>
+          <w:rtl w:val="0"/>
+        </w:rPr>
+        <w:t xml:space="preserve">=</w:t>
+      </w:r>
+      <w:r>
+        <w:rPr>
+          <w:rFonts w:cs="Consolas" w:hAnsi="Consolas" w:eastAsia="Consolas" w:ascii="Consolas"/>
+          <w:color w:val="008800"/>
+          <w:sz w:val="18"/>
+          <w:rtl w:val="0"/>
+        </w:rPr>
+        <w:t xml:space="preserve">"idTransaction"</w:t>
+      </w:r>
+      <w:r>
+        <w:rPr>
+          <w:rFonts w:cs="Consolas" w:hAnsi="Consolas" w:eastAsia="Consolas" w:ascii="Consolas"/>
+          <w:color w:val="000000"/>
+          <w:sz w:val="18"/>
+          <w:rtl w:val="0"/>
+        </w:rPr>
+        <w:t xml:space="preserve"> </w:t>
+      </w:r>
+      <w:r>
+        <w:rPr>
+          <w:rFonts w:cs="Consolas" w:hAnsi="Consolas" w:eastAsia="Consolas" w:ascii="Consolas"/>
+          <w:color w:val="000088"/>
+          <w:sz w:val="18"/>
+          <w:rtl w:val="0"/>
+        </w:rPr>
+        <w:t xml:space="preserve">/&gt;</w:t>
+      </w:r>
+      <w:r>
+        <w:rPr>
+          <w:rtl w:val="0"/>
+        </w:rPr>
+      </w:r>
+    </w:p>
+    <w:p>
+      <w:pPr>
+        <w:widowControl w:val="0"/>
+        <w:ind w:firstLine="720"/>
+        <w:contextualSpacing w:val="0"/>
+      </w:pPr>
+      <w:r>
+        <w:rPr>
+          <w:rFonts w:cs="Consolas" w:hAnsi="Consolas" w:eastAsia="Consolas" w:ascii="Consolas"/>
+          <w:color w:val="000000"/>
+          <w:sz w:val="18"/>
+          <w:rtl w:val="0"/>
+        </w:rPr>
+        <w:t xml:space="preserve">                    </w:t>
+      </w:r>
+      <w:r>
+        <w:rPr>
+          <w:rFonts w:cs="Consolas" w:hAnsi="Consolas" w:eastAsia="Consolas" w:ascii="Consolas"/>
+          <w:color w:val="000088"/>
+          <w:sz w:val="18"/>
+          <w:rtl w:val="0"/>
+        </w:rPr>
+        <w:t xml:space="preserve">&lt;/add&gt;</w:t>
+      </w:r>
+      <w:r>
+        <w:rPr>
+          <w:rtl w:val="0"/>
+        </w:rPr>
+      </w:r>
+    </w:p>
+    <w:p>
+      <w:pPr>
+        <w:widowControl w:val="0"/>
+        <w:ind w:firstLine="720"/>
+        <w:contextualSpacing w:val="0"/>
+      </w:pPr>
+      <w:r>
+        <w:rPr>
+          <w:rFonts w:cs="Consolas" w:hAnsi="Consolas" w:eastAsia="Consolas" w:ascii="Consolas"/>
+          <w:color w:val="000000"/>
+          <w:sz w:val="18"/>
+          <w:rtl w:val="0"/>
+        </w:rPr>
+        <w:t xml:space="preserve">                    </w:t>
+      </w:r>
+      <w:r>
+        <w:rPr>
+          <w:rFonts w:cs="Consolas" w:hAnsi="Consolas" w:eastAsia="Consolas" w:ascii="Consolas"/>
+          <w:color w:val="000088"/>
+          <w:sz w:val="18"/>
+          <w:rtl w:val="0"/>
+        </w:rPr>
+        <w:t xml:space="preserve">&lt;modify</w:t>
+      </w:r>
+      <w:r>
+        <w:rPr>
+          <w:rFonts w:cs="Consolas" w:hAnsi="Consolas" w:eastAsia="Consolas" w:ascii="Consolas"/>
+          <w:color w:val="000000"/>
+          <w:sz w:val="18"/>
+          <w:rtl w:val="0"/>
+        </w:rPr>
+        <w:t xml:space="preserve"> </w:t>
+      </w:r>
+      <w:r>
+        <w:rPr>
+          <w:rFonts w:cs="Consolas" w:hAnsi="Consolas" w:eastAsia="Consolas" w:ascii="Consolas"/>
+          <w:color w:val="660066"/>
+          <w:sz w:val="18"/>
+          <w:rtl w:val="0"/>
+        </w:rPr>
+        <w:t xml:space="preserve">Name</w:t>
+      </w:r>
+      <w:r>
+        <w:rPr>
+          <w:rFonts w:cs="Consolas" w:hAnsi="Consolas" w:eastAsia="Consolas" w:ascii="Consolas"/>
+          <w:color w:val="666600"/>
+          <w:sz w:val="18"/>
+          <w:rtl w:val="0"/>
+        </w:rPr>
+        <w:t xml:space="preserve">=</w:t>
+      </w:r>
+      <w:r>
+        <w:rPr>
+          <w:rFonts w:cs="Consolas" w:hAnsi="Consolas" w:eastAsia="Consolas" w:ascii="Consolas"/>
+          <w:color w:val="008800"/>
+          <w:sz w:val="18"/>
+          <w:rtl w:val="0"/>
+        </w:rPr>
+        <w:t xml:space="preserve">"pk"</w:t>
+      </w:r>
+      <w:r>
+        <w:rPr>
+          <w:rFonts w:cs="Consolas" w:hAnsi="Consolas" w:eastAsia="Consolas" w:ascii="Consolas"/>
+          <w:color w:val="000000"/>
+          <w:sz w:val="18"/>
+          <w:rtl w:val="0"/>
+        </w:rPr>
+        <w:t xml:space="preserve"> </w:t>
+      </w:r>
+      <w:r>
+        <w:rPr>
+          <w:rFonts w:cs="Consolas" w:hAnsi="Consolas" w:eastAsia="Consolas" w:ascii="Consolas"/>
+          <w:color w:val="660066"/>
+          <w:sz w:val="18"/>
+          <w:rtl w:val="0"/>
+        </w:rPr>
         <w:t xml:space="preserve">serverIdDest</w:t>
       </w:r>
       <w:r>
@@ -4248,7 +4716,7 @@
           <w:sz w:val="18"/>
           <w:rtl w:val="0"/>
         </w:rPr>
-        <w:t xml:space="preserve">"idService"</w:t>
+        <w:t xml:space="preserve">"idPersonne"</w:t>
       </w:r>
       <w:r>
         <w:rPr>
@@ -4284,7 +4752,7 @@
           <w:sz w:val="18"/>
           <w:rtl w:val="0"/>
         </w:rPr>
-        <w:t xml:space="preserve">"idService"</w:t>
+        <w:t xml:space="preserve">"idPersonneOlder"</w:t>
       </w:r>
       <w:r>
         <w:rPr>
@@ -4323,7 +4791,7 @@
           <w:sz w:val="18"/>
           <w:rtl w:val="0"/>
         </w:rPr>
-        <w:t xml:space="preserve">                        </w:t>
+        <w:t xml:space="preserve">                    </w:t>
       </w:r>
       <w:r>
         <w:rPr>
@@ -4332,7 +4800,37 @@
           <w:sz w:val="18"/>
           <w:rtl w:val="0"/>
         </w:rPr>
-        <w:t xml:space="preserve">&lt;column</w:t>
+        <w:t xml:space="preserve">&lt;/modify&gt;</w:t>
+      </w:r>
+      <w:r>
+        <w:rPr>
+          <w:rtl w:val="0"/>
+        </w:rPr>
+      </w:r>
+    </w:p>
+    <w:p>
+      <w:pPr>
+        <w:widowControl w:val="0"/>
+        <w:ind w:firstLine="720"/>
+        <w:contextualSpacing w:val="0"/>
+      </w:pPr>
+      <w:r>
+        <w:rPr>
+          <w:rFonts w:cs="Consolas" w:hAnsi="Consolas" w:eastAsia="Consolas" w:ascii="Consolas"/>
+          <w:color w:val="000000"/>
+          <w:sz w:val="18"/>
+          <w:rtl w:val="0"/>
+        </w:rPr>
+        <w:t xml:space="preserve">                    </w:t>
+      </w:r>
+      <w:r>
+        <w:rPr>
+          <w:rFonts w:cs="Consolas" w:hAnsi="Consolas" w:eastAsia="Consolas" w:ascii="Consolas"/>
+          <w:color w:val="000088"/>
+          <w:sz w:val="18"/>
+          <w:rtl w:val="0"/>
+        </w:rPr>
+        <w:t xml:space="preserve">&lt;remove</w:t>
       </w:r>
       <w:r>
         <w:rPr>
@@ -4368,625 +4866,7 @@
           <w:sz w:val="18"/>
           <w:rtl w:val="0"/>
         </w:rPr>
-        <w:t xml:space="preserve">"idTransaction"</w:t>
-      </w:r>
-      <w:r>
-        <w:rPr>
-          <w:rFonts w:cs="Consolas" w:hAnsi="Consolas" w:eastAsia="Consolas" w:ascii="Consolas"/>
-          <w:color w:val="000000"/>
-          <w:sz w:val="18"/>
-          <w:rtl w:val="0"/>
-        </w:rPr>
-        <w:t xml:space="preserve"> </w:t>
-      </w:r>
-      <w:r>
-        <w:rPr>
-          <w:rFonts w:cs="Consolas" w:hAnsi="Consolas" w:eastAsia="Consolas" w:ascii="Consolas"/>
-          <w:color w:val="660066"/>
-          <w:sz w:val="18"/>
-          <w:rtl w:val="0"/>
-        </w:rPr>
-        <w:t xml:space="preserve">ColNameDest</w:t>
-      </w:r>
-      <w:r>
-        <w:rPr>
-          <w:rFonts w:cs="Consolas" w:hAnsi="Consolas" w:eastAsia="Consolas" w:ascii="Consolas"/>
-          <w:color w:val="666600"/>
-          <w:sz w:val="18"/>
-          <w:rtl w:val="0"/>
-        </w:rPr>
-        <w:t xml:space="preserve">=</w:t>
-      </w:r>
-      <w:r>
-        <w:rPr>
-          <w:rFonts w:cs="Consolas" w:hAnsi="Consolas" w:eastAsia="Consolas" w:ascii="Consolas"/>
-          <w:color w:val="008800"/>
-          <w:sz w:val="18"/>
-          <w:rtl w:val="0"/>
-        </w:rPr>
-        <w:t xml:space="preserve">"idTransaction"</w:t>
-      </w:r>
-      <w:r>
-        <w:rPr>
-          <w:rFonts w:cs="Consolas" w:hAnsi="Consolas" w:eastAsia="Consolas" w:ascii="Consolas"/>
-          <w:color w:val="000000"/>
-          <w:sz w:val="18"/>
-          <w:rtl w:val="0"/>
-        </w:rPr>
-        <w:t xml:space="preserve"> </w:t>
-      </w:r>
-      <w:r>
-        <w:rPr>
-          <w:rFonts w:cs="Consolas" w:hAnsi="Consolas" w:eastAsia="Consolas" w:ascii="Consolas"/>
-          <w:color w:val="000088"/>
-          <w:sz w:val="18"/>
-          <w:rtl w:val="0"/>
-        </w:rPr>
-        <w:t xml:space="preserve">/&gt;</w:t>
-      </w:r>
-      <w:r>
-        <w:rPr>
-          <w:rtl w:val="0"/>
-        </w:rPr>
-      </w:r>
-    </w:p>
-    <w:p>
-      <w:pPr>
-        <w:widowControl w:val="0"/>
-        <w:ind w:firstLine="720"/>
-        <w:contextualSpacing w:val="0"/>
-      </w:pPr>
-      <w:r>
-        <w:rPr>
-          <w:rFonts w:cs="Consolas" w:hAnsi="Consolas" w:eastAsia="Consolas" w:ascii="Consolas"/>
-          <w:color w:val="000000"/>
-          <w:sz w:val="18"/>
-          <w:rtl w:val="0"/>
-        </w:rPr>
-        <w:t xml:space="preserve">                    </w:t>
-      </w:r>
-      <w:r>
-        <w:rPr>
-          <w:rFonts w:cs="Consolas" w:hAnsi="Consolas" w:eastAsia="Consolas" w:ascii="Consolas"/>
-          <w:color w:val="000088"/>
-          <w:sz w:val="18"/>
-          <w:rtl w:val="0"/>
-        </w:rPr>
-        <w:t xml:space="preserve">&lt;/fk&gt;</w:t>
-      </w:r>
-      <w:r>
-        <w:rPr>
-          <w:rtl w:val="0"/>
-        </w:rPr>
-      </w:r>
-    </w:p>
-    <w:p>
-      <w:pPr>
-        <w:widowControl w:val="0"/>
-        <w:ind w:firstLine="720"/>
-        <w:contextualSpacing w:val="0"/>
-      </w:pPr>
-      <w:r>
-        <w:rPr>
-          <w:rFonts w:cs="Consolas" w:hAnsi="Consolas" w:eastAsia="Consolas" w:ascii="Consolas"/>
-          <w:color w:val="000000"/>
-          <w:sz w:val="18"/>
-          <w:rtl w:val="0"/>
-        </w:rPr>
-        <w:t xml:space="preserve">                    </w:t>
-      </w:r>
-      <w:r>
-        <w:rPr>
-          <w:rFonts w:cs="Consolas" w:hAnsi="Consolas" w:eastAsia="Consolas" w:ascii="Consolas"/>
-          <w:color w:val="000088"/>
-          <w:sz w:val="18"/>
-          <w:rtl w:val="0"/>
-        </w:rPr>
-        <w:t xml:space="preserve">&lt;fk</w:t>
-      </w:r>
-      <w:r>
-        <w:rPr>
-          <w:rFonts w:cs="Consolas" w:hAnsi="Consolas" w:eastAsia="Consolas" w:ascii="Consolas"/>
-          <w:color w:val="000000"/>
-          <w:sz w:val="18"/>
-          <w:rtl w:val="0"/>
-        </w:rPr>
-        <w:t xml:space="preserve"> </w:t>
-      </w:r>
-      <w:r>
-        <w:rPr>
-          <w:rFonts w:cs="Consolas" w:hAnsi="Consolas" w:eastAsia="Consolas" w:ascii="Consolas"/>
-          <w:color w:val="660066"/>
-          <w:sz w:val="18"/>
-          <w:rtl w:val="0"/>
-        </w:rPr>
-        <w:t xml:space="preserve">Name</w:t>
-      </w:r>
-      <w:r>
-        <w:rPr>
-          <w:rFonts w:cs="Consolas" w:hAnsi="Consolas" w:eastAsia="Consolas" w:ascii="Consolas"/>
-          <w:color w:val="666600"/>
-          <w:sz w:val="18"/>
-          <w:rtl w:val="0"/>
-        </w:rPr>
-        <w:t xml:space="preserve">=</w:t>
-      </w:r>
-      <w:r>
-        <w:rPr>
-          <w:rFonts w:cs="Consolas" w:hAnsi="Consolas" w:eastAsia="Consolas" w:ascii="Consolas"/>
-          <w:color w:val="008800"/>
-          <w:sz w:val="18"/>
-          <w:rtl w:val="0"/>
-        </w:rPr>
-        <w:t xml:space="preserve">"pk"</w:t>
-      </w:r>
-      <w:r>
-        <w:rPr>
-          <w:rFonts w:cs="Consolas" w:hAnsi="Consolas" w:eastAsia="Consolas" w:ascii="Consolas"/>
-          <w:color w:val="000000"/>
-          <w:sz w:val="18"/>
-          <w:rtl w:val="0"/>
-        </w:rPr>
-        <w:t xml:space="preserve"> </w:t>
-      </w:r>
-      <w:r>
-        <w:rPr>
-          <w:rFonts w:cs="Consolas" w:hAnsi="Consolas" w:eastAsia="Consolas" w:ascii="Consolas"/>
-          <w:color w:val="660066"/>
-          <w:sz w:val="18"/>
-          <w:rtl w:val="0"/>
-        </w:rPr>
-        <w:t xml:space="preserve">Mode</w:t>
-      </w:r>
-      <w:r>
-        <w:rPr>
-          <w:rFonts w:cs="Consolas" w:hAnsi="Consolas" w:eastAsia="Consolas" w:ascii="Consolas"/>
-          <w:color w:val="666600"/>
-          <w:sz w:val="18"/>
-          <w:rtl w:val="0"/>
-        </w:rPr>
-        <w:t xml:space="preserve">=</w:t>
-      </w:r>
-      <w:r>
-        <w:rPr>
-          <w:rFonts w:cs="Consolas" w:hAnsi="Consolas" w:eastAsia="Consolas" w:ascii="Consolas"/>
-          <w:color w:val="008800"/>
-          <w:sz w:val="18"/>
-          <w:rtl w:val="0"/>
-        </w:rPr>
-        <w:t xml:space="preserve">"Modify"</w:t>
-      </w:r>
-      <w:r>
-        <w:rPr>
-          <w:rFonts w:cs="Consolas" w:hAnsi="Consolas" w:eastAsia="Consolas" w:ascii="Consolas"/>
-          <w:color w:val="000000"/>
-          <w:sz w:val="18"/>
-          <w:rtl w:val="0"/>
-        </w:rPr>
-        <w:t xml:space="preserve"> </w:t>
-      </w:r>
-      <w:r>
-        <w:rPr>
-          <w:rFonts w:cs="Consolas" w:hAnsi="Consolas" w:eastAsia="Consolas" w:ascii="Consolas"/>
-          <w:color w:val="660066"/>
-          <w:sz w:val="18"/>
-          <w:rtl w:val="0"/>
-        </w:rPr>
-        <w:t xml:space="preserve">serverIdDest</w:t>
-      </w:r>
-      <w:r>
-        <w:rPr>
-          <w:rFonts w:cs="Consolas" w:hAnsi="Consolas" w:eastAsia="Consolas" w:ascii="Consolas"/>
-          <w:color w:val="666600"/>
-          <w:sz w:val="18"/>
-          <w:rtl w:val="0"/>
-        </w:rPr>
-        <w:t xml:space="preserve">=</w:t>
-      </w:r>
-      <w:r>
-        <w:rPr>
-          <w:rFonts w:cs="Consolas" w:hAnsi="Consolas" w:eastAsia="Consolas" w:ascii="Consolas"/>
-          <w:color w:val="008800"/>
-          <w:sz w:val="18"/>
-          <w:rtl w:val="0"/>
-        </w:rPr>
-        <w:t xml:space="preserve">"1"</w:t>
-      </w:r>
-      <w:r>
-        <w:rPr>
-          <w:rFonts w:cs="Consolas" w:hAnsi="Consolas" w:eastAsia="Consolas" w:ascii="Consolas"/>
-          <w:color w:val="000000"/>
-          <w:sz w:val="18"/>
-          <w:rtl w:val="0"/>
-        </w:rPr>
-        <w:t xml:space="preserve"> </w:t>
-      </w:r>
-      <w:r>
-        <w:rPr>
-          <w:rFonts w:cs="Consolas" w:hAnsi="Consolas" w:eastAsia="Consolas" w:ascii="Consolas"/>
-          <w:color w:val="660066"/>
-          <w:sz w:val="18"/>
-          <w:rtl w:val="0"/>
-        </w:rPr>
-        <w:t xml:space="preserve">databaseDest</w:t>
-      </w:r>
-      <w:r>
-        <w:rPr>
-          <w:rFonts w:cs="Consolas" w:hAnsi="Consolas" w:eastAsia="Consolas" w:ascii="Consolas"/>
-          <w:color w:val="666600"/>
-          <w:sz w:val="18"/>
-          <w:rtl w:val="0"/>
-        </w:rPr>
-        <w:t xml:space="preserve">=</w:t>
-      </w:r>
-      <w:r>
-        <w:rPr>
-          <w:rFonts w:cs="Consolas" w:hAnsi="Consolas" w:eastAsia="Consolas" w:ascii="Consolas"/>
-          <w:color w:val="008800"/>
-          <w:sz w:val="18"/>
-          <w:rtl w:val="0"/>
-        </w:rPr>
-        <w:t xml:space="preserve">"db"</w:t>
-      </w:r>
-      <w:r>
-        <w:rPr>
-          <w:rFonts w:cs="Consolas" w:hAnsi="Consolas" w:eastAsia="Consolas" w:ascii="Consolas"/>
-          <w:color w:val="000000"/>
-          <w:sz w:val="18"/>
-          <w:rtl w:val="0"/>
-        </w:rPr>
-        <w:t xml:space="preserve"> </w:t>
-      </w:r>
-      <w:r>
-        <w:rPr>
-          <w:rFonts w:cs="Consolas" w:hAnsi="Consolas" w:eastAsia="Consolas" w:ascii="Consolas"/>
-          <w:color w:val="660066"/>
-          <w:sz w:val="18"/>
-          <w:rtl w:val="0"/>
-        </w:rPr>
-        <w:t xml:space="preserve">schemaDest</w:t>
-      </w:r>
-      <w:r>
-        <w:rPr>
-          <w:rFonts w:cs="Consolas" w:hAnsi="Consolas" w:eastAsia="Consolas" w:ascii="Consolas"/>
-          <w:color w:val="666600"/>
-          <w:sz w:val="18"/>
-          <w:rtl w:val="0"/>
-        </w:rPr>
-        <w:t xml:space="preserve">=</w:t>
-      </w:r>
-      <w:r>
-        <w:rPr>
-          <w:rFonts w:cs="Consolas" w:hAnsi="Consolas" w:eastAsia="Consolas" w:ascii="Consolas"/>
-          <w:color w:val="008800"/>
-          <w:sz w:val="18"/>
-          <w:rtl w:val="0"/>
-        </w:rPr>
-        <w:t xml:space="preserve">"dbo"</w:t>
-      </w:r>
-      <w:r>
-        <w:rPr>
-          <w:rFonts w:cs="Consolas" w:hAnsi="Consolas" w:eastAsia="Consolas" w:ascii="Consolas"/>
-          <w:color w:val="000000"/>
-          <w:sz w:val="18"/>
-          <w:rtl w:val="0"/>
-        </w:rPr>
-        <w:t xml:space="preserve"> </w:t>
-      </w:r>
-      <w:r>
-        <w:rPr>
-          <w:rFonts w:cs="Consolas" w:hAnsi="Consolas" w:eastAsia="Consolas" w:ascii="Consolas"/>
-          <w:color w:val="660066"/>
-          <w:sz w:val="18"/>
-          <w:rtl w:val="0"/>
-        </w:rPr>
-        <w:t xml:space="preserve">TableDest</w:t>
-      </w:r>
-      <w:r>
-        <w:rPr>
-          <w:rFonts w:cs="Consolas" w:hAnsi="Consolas" w:eastAsia="Consolas" w:ascii="Consolas"/>
-          <w:color w:val="666600"/>
-          <w:sz w:val="18"/>
-          <w:rtl w:val="0"/>
-        </w:rPr>
-        <w:t xml:space="preserve">=</w:t>
-      </w:r>
-      <w:r>
-        <w:rPr>
-          <w:rFonts w:cs="Consolas" w:hAnsi="Consolas" w:eastAsia="Consolas" w:ascii="Consolas"/>
-          <w:color w:val="008800"/>
-          <w:sz w:val="18"/>
-          <w:rtl w:val="0"/>
-        </w:rPr>
-        <w:t xml:space="preserve">"personne"</w:t>
-      </w:r>
-      <w:r>
-        <w:rPr>
-          <w:rFonts w:cs="Consolas" w:hAnsi="Consolas" w:eastAsia="Consolas" w:ascii="Consolas"/>
-          <w:color w:val="000000"/>
-          <w:sz w:val="18"/>
-          <w:rtl w:val="0"/>
-        </w:rPr>
-        <w:t xml:space="preserve"> </w:t>
-      </w:r>
-      <w:r>
-        <w:rPr>
-          <w:rFonts w:cs="Consolas" w:hAnsi="Consolas" w:eastAsia="Consolas" w:ascii="Consolas"/>
-          <w:color w:val="660066"/>
-          <w:sz w:val="18"/>
-          <w:rtl w:val="0"/>
-        </w:rPr>
-        <w:t xml:space="preserve">Active</w:t>
-      </w:r>
-      <w:r>
-        <w:rPr>
-          <w:rFonts w:cs="Consolas" w:hAnsi="Consolas" w:eastAsia="Consolas" w:ascii="Consolas"/>
-          <w:color w:val="666600"/>
-          <w:sz w:val="18"/>
-          <w:rtl w:val="0"/>
-        </w:rPr>
-        <w:t xml:space="preserve">=</w:t>
-      </w:r>
-      <w:r>
-        <w:rPr>
-          <w:rFonts w:cs="Consolas" w:hAnsi="Consolas" w:eastAsia="Consolas" w:ascii="Consolas"/>
-          <w:color w:val="008800"/>
-          <w:sz w:val="18"/>
-          <w:rtl w:val="0"/>
-        </w:rPr>
-        <w:t xml:space="preserve">"True"&gt;</w:t>
-      </w:r>
-      <w:r>
-        <w:rPr>
-          <w:rtl w:val="0"/>
-        </w:rPr>
-      </w:r>
-    </w:p>
-    <w:p>
-      <w:pPr>
-        <w:widowControl w:val="0"/>
-        <w:ind w:firstLine="720"/>
-        <w:contextualSpacing w:val="0"/>
-      </w:pPr>
-      <w:r>
-        <w:rPr>
-          <w:rFonts w:cs="Consolas" w:hAnsi="Consolas" w:eastAsia="Consolas" w:ascii="Consolas"/>
-          <w:color w:val="000000"/>
-          <w:sz w:val="18"/>
-          <w:rtl w:val="0"/>
-        </w:rPr>
-        <w:t xml:space="preserve">                        </w:t>
-      </w:r>
-      <w:r>
-        <w:rPr>
-          <w:rFonts w:cs="Consolas" w:hAnsi="Consolas" w:eastAsia="Consolas" w:ascii="Consolas"/>
-          <w:color w:val="000088"/>
-          <w:sz w:val="18"/>
-          <w:rtl w:val="0"/>
-        </w:rPr>
-        <w:t xml:space="preserve">&lt;column</w:t>
-      </w:r>
-      <w:r>
-        <w:rPr>
-          <w:rFonts w:cs="Consolas" w:hAnsi="Consolas" w:eastAsia="Consolas" w:ascii="Consolas"/>
-          <w:color w:val="000000"/>
-          <w:sz w:val="18"/>
-          <w:rtl w:val="0"/>
-        </w:rPr>
-        <w:t xml:space="preserve"> </w:t>
-      </w:r>
-      <w:r>
-        <w:rPr>
-          <w:rFonts w:cs="Consolas" w:hAnsi="Consolas" w:eastAsia="Consolas" w:ascii="Consolas"/>
-          <w:color w:val="660066"/>
-          <w:sz w:val="18"/>
-          <w:rtl w:val="0"/>
-        </w:rPr>
-        <w:t xml:space="preserve">Name</w:t>
-      </w:r>
-      <w:r>
-        <w:rPr>
-          <w:rFonts w:cs="Consolas" w:hAnsi="Consolas" w:eastAsia="Consolas" w:ascii="Consolas"/>
-          <w:color w:val="666600"/>
-          <w:sz w:val="18"/>
-          <w:rtl w:val="0"/>
-        </w:rPr>
-        <w:t xml:space="preserve">=</w:t>
-      </w:r>
-      <w:r>
-        <w:rPr>
-          <w:rFonts w:cs="Consolas" w:hAnsi="Consolas" w:eastAsia="Consolas" w:ascii="Consolas"/>
-          <w:color w:val="008800"/>
-          <w:sz w:val="18"/>
-          <w:rtl w:val="0"/>
-        </w:rPr>
-        <w:t xml:space="preserve">"idPersonne"</w:t>
-      </w:r>
-      <w:r>
-        <w:rPr>
-          <w:rFonts w:cs="Consolas" w:hAnsi="Consolas" w:eastAsia="Consolas" w:ascii="Consolas"/>
-          <w:color w:val="000000"/>
-          <w:sz w:val="18"/>
-          <w:rtl w:val="0"/>
-        </w:rPr>
-        <w:t xml:space="preserve"> </w:t>
-      </w:r>
-      <w:r>
-        <w:rPr>
-          <w:rFonts w:cs="Consolas" w:hAnsi="Consolas" w:eastAsia="Consolas" w:ascii="Consolas"/>
-          <w:color w:val="660066"/>
-          <w:sz w:val="18"/>
-          <w:rtl w:val="0"/>
-        </w:rPr>
-        <w:t xml:space="preserve">ColNameDest</w:t>
-      </w:r>
-      <w:r>
-        <w:rPr>
-          <w:rFonts w:cs="Consolas" w:hAnsi="Consolas" w:eastAsia="Consolas" w:ascii="Consolas"/>
-          <w:color w:val="666600"/>
-          <w:sz w:val="18"/>
-          <w:rtl w:val="0"/>
-        </w:rPr>
-        <w:t xml:space="preserve">=</w:t>
-      </w:r>
-      <w:r>
-        <w:rPr>
-          <w:rFonts w:cs="Consolas" w:hAnsi="Consolas" w:eastAsia="Consolas" w:ascii="Consolas"/>
-          <w:color w:val="008800"/>
-          <w:sz w:val="18"/>
-          <w:rtl w:val="0"/>
-        </w:rPr>
-        <w:t xml:space="preserve">"idPersonneOlder"</w:t>
-      </w:r>
-      <w:r>
-        <w:rPr>
-          <w:rFonts w:cs="Consolas" w:hAnsi="Consolas" w:eastAsia="Consolas" w:ascii="Consolas"/>
-          <w:color w:val="000000"/>
-          <w:sz w:val="18"/>
-          <w:rtl w:val="0"/>
-        </w:rPr>
-        <w:t xml:space="preserve"> </w:t>
-      </w:r>
-      <w:r>
-        <w:rPr>
-          <w:rFonts w:cs="Consolas" w:hAnsi="Consolas" w:eastAsia="Consolas" w:ascii="Consolas"/>
-          <w:color w:val="000088"/>
-          <w:sz w:val="18"/>
-          <w:rtl w:val="0"/>
-        </w:rPr>
-        <w:t xml:space="preserve">/&gt;</w:t>
-      </w:r>
-      <w:r>
-        <w:rPr>
-          <w:rtl w:val="0"/>
-        </w:rPr>
-      </w:r>
-    </w:p>
-    <w:p>
-      <w:pPr>
-        <w:widowControl w:val="0"/>
-        <w:ind w:firstLine="720"/>
-        <w:contextualSpacing w:val="0"/>
-      </w:pPr>
-      <w:r>
-        <w:rPr>
-          <w:rFonts w:cs="Consolas" w:hAnsi="Consolas" w:eastAsia="Consolas" w:ascii="Consolas"/>
-          <w:color w:val="000000"/>
-          <w:sz w:val="18"/>
-          <w:rtl w:val="0"/>
-        </w:rPr>
-        <w:t xml:space="preserve">                    </w:t>
-      </w:r>
-      <w:r>
-        <w:rPr>
-          <w:rFonts w:cs="Consolas" w:hAnsi="Consolas" w:eastAsia="Consolas" w:ascii="Consolas"/>
-          <w:color w:val="000088"/>
-          <w:sz w:val="18"/>
-          <w:rtl w:val="0"/>
-        </w:rPr>
-        <w:t xml:space="preserve">&lt;/fk&gt;</w:t>
-      </w:r>
-      <w:r>
-        <w:rPr>
-          <w:rtl w:val="0"/>
-        </w:rPr>
-      </w:r>
-    </w:p>
-    <w:p>
-      <w:pPr>
-        <w:widowControl w:val="0"/>
-        <w:ind w:firstLine="720"/>
-        <w:contextualSpacing w:val="0"/>
-      </w:pPr>
-      <w:r>
-        <w:rPr>
-          <w:rFonts w:cs="Consolas" w:hAnsi="Consolas" w:eastAsia="Consolas" w:ascii="Consolas"/>
-          <w:color w:val="000000"/>
-          <w:sz w:val="18"/>
-          <w:rtl w:val="0"/>
-        </w:rPr>
-        <w:t xml:space="preserve">                    </w:t>
-      </w:r>
-      <w:r>
-        <w:rPr>
-          <w:rFonts w:cs="Consolas" w:hAnsi="Consolas" w:eastAsia="Consolas" w:ascii="Consolas"/>
-          <w:color w:val="000088"/>
-          <w:sz w:val="18"/>
-          <w:rtl w:val="0"/>
-        </w:rPr>
-        <w:t xml:space="preserve">&lt;fk</w:t>
-      </w:r>
-      <w:r>
-        <w:rPr>
-          <w:rFonts w:cs="Consolas" w:hAnsi="Consolas" w:eastAsia="Consolas" w:ascii="Consolas"/>
-          <w:color w:val="000000"/>
-          <w:sz w:val="18"/>
-          <w:rtl w:val="0"/>
-        </w:rPr>
-        <w:t xml:space="preserve"> </w:t>
-      </w:r>
-      <w:r>
-        <w:rPr>
-          <w:rFonts w:cs="Consolas" w:hAnsi="Consolas" w:eastAsia="Consolas" w:ascii="Consolas"/>
-          <w:color w:val="660066"/>
-          <w:sz w:val="18"/>
-          <w:rtl w:val="0"/>
-        </w:rPr>
-        <w:t xml:space="preserve">Name</w:t>
-      </w:r>
-      <w:r>
-        <w:rPr>
-          <w:rFonts w:cs="Consolas" w:hAnsi="Consolas" w:eastAsia="Consolas" w:ascii="Consolas"/>
-          <w:color w:val="666600"/>
-          <w:sz w:val="18"/>
-          <w:rtl w:val="0"/>
-        </w:rPr>
-        <w:t xml:space="preserve">=</w:t>
-      </w:r>
-      <w:r>
-        <w:rPr>
-          <w:rFonts w:cs="Consolas" w:hAnsi="Consolas" w:eastAsia="Consolas" w:ascii="Consolas"/>
-          <w:color w:val="008800"/>
-          <w:sz w:val="18"/>
-          <w:rtl w:val="0"/>
-        </w:rPr>
         <w:t xml:space="preserve">"fkBla"</w:t>
-      </w:r>
-      <w:r>
-        <w:rPr>
-          <w:rFonts w:cs="Consolas" w:hAnsi="Consolas" w:eastAsia="Consolas" w:ascii="Consolas"/>
-          <w:color w:val="000000"/>
-          <w:sz w:val="18"/>
-          <w:rtl w:val="0"/>
-        </w:rPr>
-        <w:t xml:space="preserve"> </w:t>
-      </w:r>
-      <w:r>
-        <w:rPr>
-          <w:rFonts w:cs="Consolas" w:hAnsi="Consolas" w:eastAsia="Consolas" w:ascii="Consolas"/>
-          <w:color w:val="660066"/>
-          <w:sz w:val="18"/>
-          <w:rtl w:val="0"/>
-        </w:rPr>
-        <w:t xml:space="preserve">Mode</w:t>
-      </w:r>
-      <w:r>
-        <w:rPr>
-          <w:rFonts w:cs="Consolas" w:hAnsi="Consolas" w:eastAsia="Consolas" w:ascii="Consolas"/>
-          <w:color w:val="666600"/>
-          <w:sz w:val="18"/>
-          <w:rtl w:val="0"/>
-        </w:rPr>
-        <w:t xml:space="preserve">=</w:t>
-      </w:r>
-      <w:r>
-        <w:rPr>
-          <w:rFonts w:cs="Consolas" w:hAnsi="Consolas" w:eastAsia="Consolas" w:ascii="Consolas"/>
-          <w:color w:val="008800"/>
-          <w:sz w:val="18"/>
-          <w:rtl w:val="0"/>
-        </w:rPr>
-        <w:t xml:space="preserve">"Remove"</w:t>
       </w:r>
       <w:r>
         <w:rPr>
@@ -5253,8 +5133,8 @@
         <w:widowControl w:val="0"/>
         <w:contextualSpacing w:val="0"/>
       </w:pPr>
-      <w:bookmarkStart w:id="16" w:colFirst="0" w:name="h.px3v8ru3idv6" w:colLast="0"/>
-      <w:bookmarkEnd w:id="16"/>
+      <w:bookmarkStart w:id="18" w:colFirst="0" w:name="h.px3v8ru3idv6" w:colLast="0"/>
+      <w:bookmarkEnd w:id="18"/>
       <w:r>
         <w:rPr>
           <w:rtl w:val="0"/>
@@ -5638,12 +5518,12 @@
         <w:ind w:left="720" w:hanging="359"/>
         <w:contextualSpacing w:val="1"/>
         <w:rPr>
-          <w:color w:val="980000"/>
-        </w:rPr>
-      </w:pPr>
-      <w:r>
-        <w:rPr>
-          <w:color w:val="980000"/>
+          <w:color w:val="cc0000"/>
+        </w:rPr>
+      </w:pPr>
+      <w:r>
+        <w:rPr>
+          <w:color w:val="cc0000"/>
           <w:rtl w:val="0"/>
         </w:rPr>
         <w:t xml:space="preserve">Création d’une classe “IInfoShemaTable”</w:t>
@@ -5659,12 +5539,12 @@
         <w:ind w:left="1440" w:hanging="359"/>
         <w:contextualSpacing w:val="1"/>
         <w:rPr>
-          <w:color w:val="980000"/>
-        </w:rPr>
-      </w:pPr>
-      <w:r>
-        <w:rPr>
-          <w:color w:val="980000"/>
+          <w:color w:val="cc0000"/>
+        </w:rPr>
+      </w:pPr>
+      <w:r>
+        <w:rPr>
+          <w:color w:val="cc0000"/>
           <w:rtl w:val="0"/>
         </w:rPr>
         <w:t xml:space="preserve">Columns as Ilist&lt;IInfoShemaColumn&gt; </w:t>
@@ -5681,12 +5561,12 @@
         <w:ind w:left="720" w:hanging="359"/>
         <w:contextualSpacing w:val="1"/>
         <w:rPr>
-          <w:color w:val="980000"/>
-        </w:rPr>
-      </w:pPr>
-      <w:r>
-        <w:rPr>
-          <w:color w:val="980000"/>
+          <w:color w:val="cc0000"/>
+        </w:rPr>
+      </w:pPr>
+      <w:r>
+        <w:rPr>
+          <w:color w:val="cc0000"/>
           <w:rtl w:val="0"/>
         </w:rPr>
         <w:t xml:space="preserve">Création d’une classe “IInfoShemaColumn”</w:t>
@@ -5702,12 +5582,12 @@
         <w:ind w:left="1440" w:hanging="359"/>
         <w:contextualSpacing w:val="1"/>
         <w:rPr>
-          <w:color w:val="980000"/>
-        </w:rPr>
-      </w:pPr>
-      <w:r>
-        <w:rPr>
-          <w:color w:val="980000"/>
+          <w:color w:val="cc0000"/>
+        </w:rPr>
+      </w:pPr>
+      <w:r>
+        <w:rPr>
+          <w:color w:val="cc0000"/>
           <w:rtl w:val="0"/>
         </w:rPr>
         <w:t xml:space="preserve">columnName as String</w:t>
@@ -5723,12 +5603,12 @@
         <w:ind w:left="1440" w:hanging="359"/>
         <w:contextualSpacing w:val="1"/>
         <w:rPr>
-          <w:color w:val="980000"/>
-        </w:rPr>
-      </w:pPr>
-      <w:r>
-        <w:rPr>
-          <w:color w:val="980000"/>
+          <w:color w:val="cc0000"/>
+        </w:rPr>
+      </w:pPr>
+      <w:r>
+        <w:rPr>
+          <w:color w:val="cc0000"/>
           <w:rtl w:val="0"/>
         </w:rPr>
         <w:t xml:space="preserve">dataType as byte</w:t>
@@ -5752,8 +5632,96 @@
         <w:spacing w:lineRule="auto" w:after="80" w:before="360"/>
         <w:contextualSpacing w:val="0"/>
       </w:pPr>
-      <w:bookmarkStart w:id="17" w:colFirst="0" w:name="h.jzkfwxxi7ufl" w:colLast="0"/>
-      <w:bookmarkEnd w:id="17"/>
+      <w:bookmarkStart w:id="19" w:colFirst="0" w:name="h.pimxvedmazlk" w:colLast="0"/>
+      <w:bookmarkEnd w:id="19"/>
+      <w:r>
+        <w:rPr>
+          <w:rtl w:val="0"/>
+        </w:rPr>
+        <w:t xml:space="preserve">Performance</w:t>
+      </w:r>
+    </w:p>
+    <w:p>
+      <w:pPr>
+        <w:pStyle w:val="Heading3"/>
+        <w:widowControl w:val="0"/>
+        <w:spacing w:lineRule="auto" w:after="80" w:before="360"/>
+        <w:contextualSpacing w:val="0"/>
+      </w:pPr>
+      <w:bookmarkStart w:id="20" w:colFirst="0" w:name="h.bpfcd4fltru5" w:colLast="0"/>
+      <w:bookmarkEnd w:id="20"/>
+      <w:r>
+        <w:rPr>
+          <w:rtl w:val="0"/>
+        </w:rPr>
+        <w:t xml:space="preserve">Conditions</w:t>
+      </w:r>
+    </w:p>
+    <w:p>
+      <w:pPr>
+        <w:contextualSpacing w:val="0"/>
+      </w:pPr>
+      <w:r>
+        <w:rPr>
+          <w:rtl w:val="0"/>
+        </w:rPr>
+        <w:t xml:space="preserve">Certaines conditions pourraient être supprimées dépendamment de la configuration. Par exemple, il pourrait y avoir recompilation sans condition de brouillage si le client en a pas besoin.</w:t>
+      </w:r>
+    </w:p>
+    <w:p>
+      <w:pPr>
+        <w:contextualSpacing w:val="0"/>
+      </w:pPr>
+      <w:r>
+        <w:rPr>
+          <w:rtl w:val="0"/>
+        </w:rPr>
+      </w:r>
+    </w:p>
+    <w:p>
+      <w:pPr>
+        <w:pStyle w:val="Heading3"/>
+        <w:contextualSpacing w:val="0"/>
+      </w:pPr>
+      <w:bookmarkStart w:id="21" w:colFirst="0" w:name="h.k6fr2idd5fqy" w:colLast="0"/>
+      <w:bookmarkEnd w:id="21"/>
+      <w:r>
+        <w:rPr>
+          <w:rtl w:val="0"/>
+        </w:rPr>
+        <w:t xml:space="preserve">Allocation mémoire</w:t>
+      </w:r>
+    </w:p>
+    <w:p>
+      <w:pPr>
+        <w:contextualSpacing w:val="0"/>
+      </w:pPr>
+      <w:r>
+        <w:rPr>
+          <w:rtl w:val="0"/>
+        </w:rPr>
+      </w:r>
+    </w:p>
+    <w:p>
+      <w:pPr>
+        <w:contextualSpacing w:val="0"/>
+      </w:pPr>
+      <w:r>
+        <w:rPr>
+          <w:rtl w:val="0"/>
+        </w:rPr>
+        <w:t xml:space="preserve">Pour les fonctions qui sont appelées intensivement, le code de celles-ci pourrait être incorporé directement dans la fonction appelante pour ainsi éviter des allocations sur la pile.</w:t>
+      </w:r>
+    </w:p>
+    <w:p>
+      <w:pPr>
+        <w:pStyle w:val="Heading1"/>
+        <w:widowControl w:val="0"/>
+        <w:spacing w:lineRule="auto" w:after="80" w:before="360"/>
+        <w:contextualSpacing w:val="0"/>
+      </w:pPr>
+      <w:bookmarkStart w:id="22" w:colFirst="0" w:name="h.jzkfwxxi7ufl" w:colLast="0"/>
+      <w:bookmarkEnd w:id="22"/>
       <w:r>
         <w:rPr>
           <w:rtl w:val="0"/>
@@ -5766,8 +5734,8 @@
         <w:pStyle w:val="Heading2"/>
         <w:contextualSpacing w:val="0"/>
       </w:pPr>
-      <w:bookmarkStart w:id="18" w:colFirst="0" w:name="h.x4hxwe5zqmti" w:colLast="0"/>
-      <w:bookmarkEnd w:id="18"/>
+      <w:bookmarkStart w:id="23" w:colFirst="0" w:name="h.x4hxwe5zqmti" w:colLast="0"/>
+      <w:bookmarkEnd w:id="23"/>
       <w:r>
         <w:rPr>
           <w:rtl w:val="0"/>
@@ -8433,8 +8401,8 @@
         <w:spacing w:lineRule="auto" w:after="80" w:before="360"/>
         <w:contextualSpacing w:val="0"/>
       </w:pPr>
-      <w:bookmarkStart w:id="19" w:colFirst="0" w:name="h.n4cpm95gbaqu" w:colLast="0"/>
-      <w:bookmarkEnd w:id="19"/>
+      <w:bookmarkStart w:id="24" w:colFirst="0" w:name="h.n4cpm95gbaqu" w:colLast="0"/>
+      <w:bookmarkEnd w:id="24"/>
       <w:r>
         <w:rPr>
           <w:rtl w:val="0"/>
@@ -8447,8 +8415,8 @@
         <w:pStyle w:val="Heading3"/>
         <w:contextualSpacing w:val="0"/>
       </w:pPr>
-      <w:bookmarkStart w:id="20" w:colFirst="0" w:name="h.iyfu35akwkae" w:colLast="0"/>
-      <w:bookmarkEnd w:id="20"/>
+      <w:bookmarkStart w:id="25" w:colFirst="0" w:name="h.iyfu35akwkae" w:colLast="0"/>
+      <w:bookmarkEnd w:id="25"/>
       <w:r>
         <w:rPr>
           <w:rtl w:val="0"/>
@@ -9782,7 +9750,7 @@
         <w:ind w:left="360"/>
         <w:contextualSpacing w:val="0"/>
       </w:pPr>
-      <w:hyperlink r:id="rId11">
+      <w:hyperlink r:id="rId13">
         <w:r>
           <w:rPr>
             <w:color w:val="1155cc"/>
@@ -10152,8 +10120,8 @@
         <w:ind w:left="360"/>
         <w:contextualSpacing w:val="0"/>
       </w:pPr>
-      <w:bookmarkStart w:id="21" w:colFirst="0" w:name="h.baqh9yswahs6" w:colLast="0"/>
-      <w:bookmarkEnd w:id="21"/>
+      <w:bookmarkStart w:id="26" w:colFirst="0" w:name="h.baqh9yswahs6" w:colLast="0"/>
+      <w:bookmarkEnd w:id="26"/>
       <w:r>
         <w:rPr>
           <w:rtl w:val="0"/>
@@ -10179,7 +10147,7 @@
         <w:ind w:left="0" w:firstLine="0"/>
         <w:contextualSpacing w:val="0"/>
       </w:pPr>
-      <w:hyperlink r:id="rId12">
+      <w:hyperlink r:id="rId14">
         <w:r>
           <w:rPr>
             <w:color w:val="1155cc"/>
@@ -10201,7 +10169,7 @@
         <w:ind w:left="0" w:firstLine="0"/>
         <w:contextualSpacing w:val="0"/>
       </w:pPr>
-      <w:hyperlink r:id="rId13">
+      <w:hyperlink r:id="rId15">
         <w:r>
           <w:rPr>
             <w:color w:val="1155cc"/>
@@ -10223,7 +10191,7 @@
         <w:ind w:left="0" w:firstLine="0"/>
         <w:contextualSpacing w:val="0"/>
       </w:pPr>
-      <w:hyperlink r:id="rId14">
+      <w:hyperlink r:id="rId16">
         <w:r>
           <w:rPr>
             <w:color w:val="1155cc"/>
@@ -10245,7 +10213,7 @@
         <w:ind w:left="0" w:firstLine="0"/>
         <w:contextualSpacing w:val="0"/>
       </w:pPr>
-      <w:hyperlink r:id="rId15">
+      <w:hyperlink r:id="rId17">
         <w:r>
           <w:rPr>
             <w:color w:val="1155cc"/>
@@ -10279,8 +10247,8 @@
         <w:widowControl w:val="0"/>
         <w:contextualSpacing w:val="0"/>
       </w:pPr>
-      <w:bookmarkStart w:id="22" w:colFirst="0" w:name="h.7zmlqngkn3gg" w:colLast="0"/>
-      <w:bookmarkEnd w:id="22"/>
+      <w:bookmarkStart w:id="27" w:colFirst="0" w:name="h.7zmlqngkn3gg" w:colLast="0"/>
+      <w:bookmarkEnd w:id="27"/>
       <w:r>
         <w:rPr>
           <w:rtl w:val="0"/>
@@ -10513,8 +10481,8 @@
         <w:widowControl w:val="0"/>
         <w:contextualSpacing w:val="0"/>
       </w:pPr>
-      <w:bookmarkStart w:id="23" w:colFirst="0" w:name="h.oyaybhdff92k" w:colLast="0"/>
-      <w:bookmarkEnd w:id="23"/>
+      <w:bookmarkStart w:id="28" w:colFirst="0" w:name="h.oyaybhdff92k" w:colLast="0"/>
+      <w:bookmarkEnd w:id="28"/>
       <w:r>
         <w:rPr>
           <w:rtl w:val="0"/>
@@ -11137,8 +11105,8 @@
       </w:r>
     </w:p>
     <w:sectPr>
-      <w:headerReference r:id="rId16" w:type="default"/>
-      <w:footerReference r:id="rId17" w:type="default"/>
+      <w:headerReference r:id="rId18" w:type="default"/>
+      <w:footerReference r:id="rId19" w:type="default"/>
       <w:pgSz w:w="12240" w:h="15840"/>
       <w:pgMar w:left="1440" w:right="1440" w:top="1440" w:bottom="1440"/>
     </w:sectPr>

</xml_diff>